<commit_message>
Documentation and Database SQL Script
</commit_message>
<xml_diff>
--- a/documentation/CLASS Modeler - Installation Guide.docx
+++ b/documentation/CLASS Modeler - Installation Guide.docx
@@ -1,6 +1,6 @@
 
 <file path=word/document.xml><?xml version="1.0" encoding="utf-8"?>
-<w:document xmlns:wpc="http://schemas.microsoft.com/office/word/2010/wordprocessingCanvas" xmlns:mc="http://schemas.openxmlformats.org/markup-compatibility/2006" xmlns:o="urn:schemas-microsoft-com:office:office" xmlns:r="http://schemas.openxmlformats.org/officeDocument/2006/relationships" xmlns:m="http://schemas.openxmlformats.org/officeDocument/2006/math" xmlns:v="urn:schemas-microsoft-com:vml" xmlns:wp14="http://schemas.microsoft.com/office/word/2010/wordprocessingDrawing" xmlns:wp="http://schemas.openxmlformats.org/drawingml/2006/wordprocessingDrawing" xmlns:w10="urn:schemas-microsoft-com:office:word" xmlns:w="http://schemas.openxmlformats.org/wordprocessingml/2006/main" xmlns:w14="http://schemas.microsoft.com/office/word/2010/wordml" xmlns:wpg="http://schemas.microsoft.com/office/word/2010/wordprocessingGroup" xmlns:wpi="http://schemas.microsoft.com/office/word/2010/wordprocessingInk" xmlns:wne="http://schemas.microsoft.com/office/word/2006/wordml" xmlns:wps="http://schemas.microsoft.com/office/word/2010/wordprocessingShape" mc:Ignorable="w14 wp14">
+<w:document xmlns:ve="http://schemas.openxmlformats.org/markup-compatibility/2006" xmlns:o="urn:schemas-microsoft-com:office:office" xmlns:r="http://schemas.openxmlformats.org/officeDocument/2006/relationships" xmlns:m="http://schemas.openxmlformats.org/officeDocument/2006/math" xmlns:v="urn:schemas-microsoft-com:vml" xmlns:wp="http://schemas.openxmlformats.org/drawingml/2006/wordprocessingDrawing" xmlns:w10="urn:schemas-microsoft-com:office:word" xmlns:w="http://schemas.openxmlformats.org/wordprocessingml/2006/main" xmlns:wne="http://schemas.microsoft.com/office/word/2006/wordml">
   <w:body>
     <w:sdt>
       <w:sdtPr>
@@ -15,7 +15,6 @@
           <w:docPartUnique/>
         </w:docPartObj>
       </w:sdtPr>
-      <w:sdtEndPr/>
       <w:sdtContent>
         <w:p>
           <w:pPr>
@@ -94,13 +93,9 @@
                           </w:rPr>
                           <w:alias w:val="Organización"/>
                           <w:id w:val="15866524"/>
-                          <w:placeholder>
-                            <w:docPart w:val="1AD2545C4C2247249495A72D67C2BBAA"/>
-                          </w:placeholder>
                           <w:dataBinding w:prefixMappings="xmlns:ns0='http://schemas.openxmlformats.org/officeDocument/2006/extended-properties'" w:xpath="/ns0:Properties[1]/ns0:Company[1]" w:storeItemID="{6668398D-A668-4E3E-A5EB-62B293D839F1}"/>
                           <w:text/>
                         </w:sdtPr>
-                        <w:sdtEndPr/>
                         <w:sdtContent>
                           <w:p>
                             <w:pPr>
@@ -152,9 +147,6 @@
                           </w:rPr>
                           <w:alias w:val="Año"/>
                           <w:id w:val="18366977"/>
-                          <w:placeholder>
-                            <w:docPart w:val="E8E2B35C1B7E4E42A2018E3F0643F262"/>
-                          </w:placeholder>
                           <w:dataBinding w:prefixMappings="xmlns:ns0='http://schemas.microsoft.com/office/2006/coverPageProps'" w:xpath="/ns0:CoverPageProperties[1]/ns0:PublishDate[1]" w:storeItemID="{55AF091B-3C7A-41E3-B477-F2FDAA23CFDA}"/>
                           <w:date w:fullDate="2013-01-01T00:00:00Z">
                             <w:dateFormat w:val="yy"/>
@@ -163,7 +155,6 @@
                             <w:calendar w:val="gregorian"/>
                           </w:date>
                         </w:sdtPr>
-                        <w:sdtEndPr/>
                         <w:sdtContent>
                           <w:p>
                             <w:pPr>
@@ -203,7 +194,6 @@
                           <w:dataBinding w:prefixMappings="xmlns:ns0='http://schemas.openxmlformats.org/package/2006/metadata/core-properties' xmlns:ns1='http://purl.org/dc/elements/1.1/'" w:xpath="/ns0:coreProperties[1]/ns1:title[1]" w:storeItemID="{6C3C8BC8-F283-45AE-878A-BAB7291924A1}"/>
                           <w:text/>
                         </w:sdtPr>
-                        <w:sdtEndPr/>
                         <w:sdtContent>
                           <w:p>
                             <w:pPr>
@@ -243,7 +233,6 @@
                           <w:dataBinding w:prefixMappings="xmlns:ns0='http://schemas.openxmlformats.org/package/2006/metadata/core-properties' xmlns:ns1='http://purl.org/dc/elements/1.1/'" w:xpath="/ns0:coreProperties[1]/ns1:subject[1]" w:storeItemID="{6C3C8BC8-F283-45AE-878A-BAB7291924A1}"/>
                           <w:text/>
                         </w:sdtPr>
-                        <w:sdtEndPr/>
                         <w:sdtContent>
                           <w:p>
                             <w:pPr>
@@ -282,7 +271,6 @@
                           <w:dataBinding w:prefixMappings="xmlns:ns0='http://schemas.openxmlformats.org/package/2006/metadata/core-properties' xmlns:ns1='http://purl.org/dc/elements/1.1/'" w:xpath="/ns0:coreProperties[1]/ns1:creator[1]" w:storeItemID="{6C3C8BC8-F283-45AE-878A-BAB7291924A1}"/>
                           <w:text/>
                         </w:sdtPr>
-                        <w:sdtEndPr/>
                         <w:sdtContent>
                           <w:p>
                             <w:pPr>
@@ -349,7 +337,7 @@
     <w:sdt>
       <w:sdtPr>
         <w:rPr>
-          <w:rFonts w:eastAsiaTheme="minorHAnsi" w:cs="Arial"/>
+          <w:rFonts w:asciiTheme="minorHAnsi" w:eastAsiaTheme="minorHAnsi" w:hAnsiTheme="minorHAnsi" w:cs="Arial"/>
           <w:b w:val="0"/>
           <w:bCs w:val="0"/>
           <w:color w:val="auto"/>
@@ -362,7 +350,6 @@
           <w:docPartUnique/>
         </w:docPartObj>
       </w:sdtPr>
-      <w:sdtEndPr/>
       <w:sdtContent>
         <w:p>
           <w:pPr>
@@ -1110,7 +1097,7 @@
           <w:szCs w:val="24"/>
         </w:rPr>
         <w:lastRenderedPageBreak/>
-        <w:t>TABLA DE CONTENIDO</w:t>
+        <w:t>TABLA DE ILUSTRACIONES</w:t>
       </w:r>
     </w:p>
     <w:p>
@@ -1450,7 +1437,7 @@
         </w:rPr>
         <w:t xml:space="preserve">Como servidor de bases de datos se optó por usar MySQL Server, cuya principal característica es ser Open Source, además de liviano y flexible.  Podemos obtener el instalador desde la página oficial de MySQL: </w:t>
       </w:r>
-      <w:hyperlink r:id="rId10" w:history="1">
+      <w:hyperlink r:id="rId9" w:history="1">
         <w:r>
           <w:rPr>
             <w:rStyle w:val="Hipervnculo"/>
@@ -1513,7 +1500,7 @@
         </w:rPr>
         <w:t xml:space="preserve">del servidor de aplicaciones. El archivo puede ser descargado desde la URL: </w:t>
       </w:r>
-      <w:hyperlink r:id="rId11" w:history="1">
+      <w:hyperlink r:id="rId10" w:history="1">
         <w:r>
           <w:rPr>
             <w:rStyle w:val="Hipervnculo"/>
@@ -1564,9 +1551,9 @@
           <w:lang w:val="es-CO"/>
         </w:rPr>
       </w:pPr>
-      <w:bookmarkStart w:id="2" w:name="_Toc361225531"/>
-      <w:bookmarkStart w:id="3" w:name="_GoBack"/>
-      <w:bookmarkEnd w:id="3"/>
+      <w:bookmarkStart w:id="2" w:name="_GoBack"/>
+      <w:bookmarkStart w:id="3" w:name="_Toc361225531"/>
+      <w:bookmarkEnd w:id="2"/>
       <w:r>
         <w:rPr>
           <w:rFonts w:ascii="Arial" w:hAnsi="Arial" w:cs="Arial"/>
@@ -1576,7 +1563,7 @@
         <w:br w:type="page"/>
       </w:r>
     </w:p>
-    <w:bookmarkEnd w:id="2"/>
+    <w:bookmarkEnd w:id="3"/>
     <w:p>
       <w:pPr>
         <w:pStyle w:val="Ttulo1"/>
@@ -1643,13 +1630,6 @@
           <w:rFonts w:cs="Arial"/>
           <w:szCs w:val="24"/>
         </w:rPr>
-        <w:t xml:space="preserve"> </w:t>
-      </w:r>
-      <w:r>
-        <w:rPr>
-          <w:rFonts w:cs="Arial"/>
-          <w:szCs w:val="24"/>
-        </w:rPr>
         <w:t>IMPORTAR BASE DE DATOS</w:t>
       </w:r>
       <w:bookmarkEnd w:id="4"/>
@@ -1774,13 +1754,6 @@
       </w:pPr>
       <w:bookmarkStart w:id="8" w:name="_Toc361225534"/>
       <w:bookmarkStart w:id="9" w:name="_Toc361229388"/>
-      <w:r>
-        <w:rPr>
-          <w:rFonts w:cs="Arial"/>
-          <w:szCs w:val="24"/>
-        </w:rPr>
-        <w:t xml:space="preserve"> </w:t>
-      </w:r>
       <w:bookmarkEnd w:id="8"/>
       <w:bookmarkEnd w:id="9"/>
       <w:r>
@@ -1817,7 +1790,7 @@
         </w:rPr>
         <w:t xml:space="preserve">Una vez hayamos instalado Glassfish, el siguiente paso es configurar el DataSource necesario para que el software pueda hacer uso de la aplicación.  Para ello vamos a iniciar el servidor Glassfish que instalamos en el paso anterior e ingresamos a la consola de administración, por defecto esta se inicia en el puerto 4848 (Por ejemplo: </w:t>
       </w:r>
-      <w:hyperlink r:id="rId12" w:history="1">
+      <w:hyperlink r:id="rId11" w:history="1">
         <w:r>
           <w:rPr>
             <w:rStyle w:val="Hipervnculo"/>
@@ -1862,7 +1835,6 @@
         </w:rPr>
         <w:t>ión (en caso de que el usuario “</w:t>
       </w:r>
-      <w:proofErr w:type="spellStart"/>
       <w:r>
         <w:rPr>
           <w:rFonts w:ascii="Arial" w:hAnsi="Arial" w:cs="Arial"/>
@@ -1871,7 +1843,6 @@
         </w:rPr>
         <w:t>admin</w:t>
       </w:r>
-      <w:proofErr w:type="spellEnd"/>
       <w:r>
         <w:rPr>
           <w:rFonts w:ascii="Arial" w:hAnsi="Arial" w:cs="Arial"/>
@@ -1915,7 +1886,7 @@
           <w:noProof/>
           <w:sz w:val="24"/>
           <w:szCs w:val="24"/>
-          <w:lang w:val="es-CO" w:eastAsia="es-CO"/>
+          <w:lang w:eastAsia="es-ES"/>
         </w:rPr>
         <w:drawing>
           <wp:inline distT="0" distB="0" distL="0" distR="0">
@@ -1935,10 +1906,10 @@
                     </pic:cNvPicPr>
                   </pic:nvPicPr>
                   <pic:blipFill>
-                    <a:blip r:embed="rId13">
+                    <a:blip r:embed="rId12">
                       <a:extLst>
                         <a:ext uri="{28A0092B-C50C-407E-A947-70E740481C1C}">
-                          <a14:useLocalDpi xmlns:a14="http://schemas.microsoft.com/office/drawing/2010/main" val="0"/>
+                          <a14:useLocalDpi xmlns:a14="http://schemas.microsoft.com/office/drawing/2010/main" xmlns:wps="http://schemas.microsoft.com/office/word/2010/wordprocessingShape" xmlns:wpi="http://schemas.microsoft.com/office/word/2010/wordprocessingInk" xmlns:wpg="http://schemas.microsoft.com/office/word/2010/wordprocessingGroup" xmlns:w14="http://schemas.microsoft.com/office/word/2010/wordml" xmlns:w="http://schemas.openxmlformats.org/wordprocessingml/2006/main" xmlns:w10="urn:schemas-microsoft-com:office:word" xmlns:wp14="http://schemas.microsoft.com/office/word/2010/wordprocessingDrawing" xmlns:v="urn:schemas-microsoft-com:vml" xmlns:o="urn:schemas-microsoft-com:office:office" xmlns:mc="http://schemas.openxmlformats.org/markup-compatibility/2006" xmlns:wpc="http://schemas.microsoft.com/office/word/2010/wordprocessingCanvas" xmlns="" val="0"/>
                         </a:ext>
                       </a:extLst>
                     </a:blip>
@@ -2076,7 +2047,6 @@
         </w:rPr>
         <w:t>“</w:t>
       </w:r>
-      <w:proofErr w:type="spellStart"/>
       <w:r>
         <w:rPr>
           <w:rFonts w:ascii="Arial" w:hAnsi="Arial" w:cs="Arial"/>
@@ -2085,7 +2055,6 @@
         </w:rPr>
         <w:t>Resources</w:t>
       </w:r>
-      <w:proofErr w:type="spellEnd"/>
       <w:r>
         <w:rPr>
           <w:rFonts w:ascii="Arial" w:hAnsi="Arial" w:cs="Arial"/>
@@ -2100,25 +2069,7 @@
           <w:sz w:val="24"/>
           <w:szCs w:val="24"/>
         </w:rPr>
-        <w:t xml:space="preserve">, y dentro de este encontramos buscamos el </w:t>
-      </w:r>
-      <w:proofErr w:type="spellStart"/>
-      <w:r>
-        <w:rPr>
-          <w:rFonts w:ascii="Arial" w:hAnsi="Arial" w:cs="Arial"/>
-          <w:sz w:val="24"/>
-          <w:szCs w:val="24"/>
-        </w:rPr>
-        <w:t>subnodo</w:t>
-      </w:r>
-      <w:proofErr w:type="spellEnd"/>
-      <w:r>
-        <w:rPr>
-          <w:rFonts w:ascii="Arial" w:hAnsi="Arial" w:cs="Arial"/>
-          <w:sz w:val="24"/>
-          <w:szCs w:val="24"/>
-        </w:rPr>
-        <w:t xml:space="preserve"> </w:t>
+        <w:t>, y dentro de este encontramos buscamos el subnodo</w:t>
       </w:r>
       <w:r>
         <w:rPr>
@@ -2150,61 +2101,7 @@
           <w:sz w:val="24"/>
           <w:szCs w:val="24"/>
         </w:rPr>
-        <w:t xml:space="preserve">.  Este a su vez tiene 2 </w:t>
-      </w:r>
-      <w:proofErr w:type="spellStart"/>
-      <w:r>
-        <w:rPr>
-          <w:rFonts w:ascii="Arial" w:hAnsi="Arial" w:cs="Arial"/>
-          <w:sz w:val="24"/>
-          <w:szCs w:val="24"/>
-        </w:rPr>
-        <w:t>subnodos</w:t>
-      </w:r>
-      <w:proofErr w:type="spellEnd"/>
-      <w:r>
-        <w:rPr>
-          <w:rFonts w:ascii="Arial" w:hAnsi="Arial" w:cs="Arial"/>
-          <w:sz w:val="24"/>
-          <w:szCs w:val="24"/>
-        </w:rPr>
-        <w:t xml:space="preserve"> llamados ‘JDBC </w:t>
-      </w:r>
-      <w:proofErr w:type="spellStart"/>
-      <w:r>
-        <w:rPr>
-          <w:rFonts w:ascii="Arial" w:hAnsi="Arial" w:cs="Arial"/>
-          <w:sz w:val="24"/>
-          <w:szCs w:val="24"/>
-        </w:rPr>
-        <w:t>Resources</w:t>
-      </w:r>
-      <w:proofErr w:type="spellEnd"/>
-      <w:r>
-        <w:rPr>
-          <w:rFonts w:ascii="Arial" w:hAnsi="Arial" w:cs="Arial"/>
-          <w:sz w:val="24"/>
-          <w:szCs w:val="24"/>
-        </w:rPr>
-        <w:t>’ y ‘</w:t>
-      </w:r>
-      <w:proofErr w:type="spellStart"/>
-      <w:r>
-        <w:rPr>
-          <w:rFonts w:ascii="Arial" w:hAnsi="Arial" w:cs="Arial"/>
-          <w:sz w:val="24"/>
-          <w:szCs w:val="24"/>
-        </w:rPr>
-        <w:t>Connection</w:t>
-      </w:r>
-      <w:proofErr w:type="spellEnd"/>
-      <w:r>
-        <w:rPr>
-          <w:rFonts w:ascii="Arial" w:hAnsi="Arial" w:cs="Arial"/>
-          <w:sz w:val="24"/>
-          <w:szCs w:val="24"/>
-        </w:rPr>
-        <w:t xml:space="preserve"> Pools’ respectivamente.</w:t>
+        <w:t>.  Este a su vez tiene 2 subnodos llamados ‘JDBC Resources’ y ‘Connection Pools’ respectivamente.</w:t>
       </w:r>
     </w:p>
     <w:p>
@@ -2232,7 +2129,7 @@
           <w:noProof/>
           <w:sz w:val="24"/>
           <w:szCs w:val="24"/>
-          <w:lang w:val="es-CO" w:eastAsia="es-CO"/>
+          <w:lang w:eastAsia="es-ES"/>
         </w:rPr>
         <w:drawing>
           <wp:inline distT="0" distB="0" distL="0" distR="0">
@@ -2252,10 +2149,10 @@
                     </pic:cNvPicPr>
                   </pic:nvPicPr>
                   <pic:blipFill>
-                    <a:blip r:embed="rId14">
+                    <a:blip r:embed="rId13">
                       <a:extLst>
                         <a:ext uri="{28A0092B-C50C-407E-A947-70E740481C1C}">
-                          <a14:useLocalDpi xmlns:a14="http://schemas.microsoft.com/office/drawing/2010/main" val="0"/>
+                          <a14:useLocalDpi xmlns:a14="http://schemas.microsoft.com/office/drawing/2010/main" xmlns:wps="http://schemas.microsoft.com/office/word/2010/wordprocessingShape" xmlns:wpi="http://schemas.microsoft.com/office/word/2010/wordprocessingInk" xmlns:wpg="http://schemas.microsoft.com/office/word/2010/wordprocessingGroup" xmlns:w14="http://schemas.microsoft.com/office/word/2010/wordml" xmlns:w="http://schemas.openxmlformats.org/wordprocessingml/2006/main" xmlns:w10="urn:schemas-microsoft-com:office:word" xmlns:wp14="http://schemas.microsoft.com/office/word/2010/wordprocessingDrawing" xmlns:v="urn:schemas-microsoft-com:vml" xmlns:o="urn:schemas-microsoft-com:office:office" xmlns:mc="http://schemas.openxmlformats.org/markup-compatibility/2006" xmlns:wpc="http://schemas.microsoft.com/office/word/2010/wordprocessingCanvas" xmlns="" val="0"/>
                         </a:ext>
                       </a:extLst>
                     </a:blip>
@@ -2382,60 +2279,24 @@
           <w:sz w:val="24"/>
           <w:szCs w:val="24"/>
         </w:rPr>
-        <w:t>El nodo ‘</w:t>
-      </w:r>
-      <w:proofErr w:type="spellStart"/>
-      <w:r>
-        <w:rPr>
-          <w:rFonts w:ascii="Arial" w:hAnsi="Arial" w:cs="Arial"/>
-          <w:sz w:val="24"/>
-          <w:szCs w:val="24"/>
-        </w:rPr>
-        <w:t>Connection</w:t>
-      </w:r>
-      <w:proofErr w:type="spellEnd"/>
-      <w:r>
-        <w:rPr>
-          <w:rFonts w:ascii="Arial" w:hAnsi="Arial" w:cs="Arial"/>
-          <w:sz w:val="24"/>
-          <w:szCs w:val="24"/>
-        </w:rPr>
-        <w:t xml:space="preserve"> Pools’ contiene todos los pools de conexiones hacia bases de datos que estén definidos en Glassfish, estos pools almacenan información específica de cada base de datos como la URL, el puerto, el usuario, la contraseña, etc.,  y es de donde se toma la información para hacer la conexión para el software.</w:t>
-      </w:r>
-    </w:p>
-    <w:p>
-      <w:pPr>
-        <w:rPr>
-          <w:rFonts w:ascii="Arial" w:hAnsi="Arial" w:cs="Arial"/>
-          <w:sz w:val="24"/>
-          <w:szCs w:val="24"/>
-        </w:rPr>
-      </w:pPr>
-      <w:r>
-        <w:rPr>
-          <w:rFonts w:ascii="Arial" w:hAnsi="Arial" w:cs="Arial"/>
-          <w:sz w:val="24"/>
-          <w:szCs w:val="24"/>
-        </w:rPr>
-        <w:t xml:space="preserve">El nodo ‘JDBC </w:t>
-      </w:r>
-      <w:proofErr w:type="spellStart"/>
-      <w:r>
-        <w:rPr>
-          <w:rFonts w:ascii="Arial" w:hAnsi="Arial" w:cs="Arial"/>
-          <w:sz w:val="24"/>
-          <w:szCs w:val="24"/>
-        </w:rPr>
-        <w:t>Resources</w:t>
-      </w:r>
-      <w:proofErr w:type="spellEnd"/>
-      <w:r>
-        <w:rPr>
-          <w:rFonts w:ascii="Arial" w:hAnsi="Arial" w:cs="Arial"/>
-          <w:sz w:val="24"/>
-          <w:szCs w:val="24"/>
-        </w:rPr>
-        <w:t xml:space="preserve">’ define </w:t>
+        <w:t>El nodo ‘Connection Pools’ contiene todos los pools de conexiones hacia bases de datos que estén definidos en Glassfish, estos pools almacenan información específica de cada base de datos como la URL, el puerto, el usuario, la contraseña, etc.,  y es de donde se toma la información para hacer la conexión para el software.</w:t>
+      </w:r>
+    </w:p>
+    <w:p>
+      <w:pPr>
+        <w:rPr>
+          <w:rFonts w:ascii="Arial" w:hAnsi="Arial" w:cs="Arial"/>
+          <w:sz w:val="24"/>
+          <w:szCs w:val="24"/>
+        </w:rPr>
+      </w:pPr>
+      <w:r>
+        <w:rPr>
+          <w:rFonts w:ascii="Arial" w:hAnsi="Arial" w:cs="Arial"/>
+          <w:sz w:val="24"/>
+          <w:szCs w:val="24"/>
+        </w:rPr>
+        <w:t xml:space="preserve">El nodo ‘JDBC Resources’ define </w:t>
       </w:r>
     </w:p>
     <w:p>
@@ -2529,7 +2390,7 @@
       </w:pPr>
     </w:p>
     <w:sectPr>
-      <w:footerReference w:type="default" r:id="rId15"/>
+      <w:footerReference w:type="default" r:id="rId14"/>
       <w:pgSz w:w="11907" w:h="16839" w:code="9"/>
       <w:pgMar w:top="1134" w:right="1701" w:bottom="1134" w:left="1701" w:header="709" w:footer="709" w:gutter="0"/>
       <w:cols w:space="708"/>
@@ -2541,8 +2402,8 @@
 </file>
 
 <file path=word/endnotes.xml><?xml version="1.0" encoding="utf-8"?>
-<w:endnotes xmlns:wpc="http://schemas.microsoft.com/office/word/2010/wordprocessingCanvas" xmlns:mc="http://schemas.openxmlformats.org/markup-compatibility/2006" xmlns:o="urn:schemas-microsoft-com:office:office" xmlns:r="http://schemas.openxmlformats.org/officeDocument/2006/relationships" xmlns:m="http://schemas.openxmlformats.org/officeDocument/2006/math" xmlns:v="urn:schemas-microsoft-com:vml" xmlns:wp14="http://schemas.microsoft.com/office/word/2010/wordprocessingDrawing" xmlns:wp="http://schemas.openxmlformats.org/drawingml/2006/wordprocessingDrawing" xmlns:w10="urn:schemas-microsoft-com:office:word" xmlns:w="http://schemas.openxmlformats.org/wordprocessingml/2006/main" xmlns:w14="http://schemas.microsoft.com/office/word/2010/wordml" xmlns:wpg="http://schemas.microsoft.com/office/word/2010/wordprocessingGroup" xmlns:wpi="http://schemas.microsoft.com/office/word/2010/wordprocessingInk" xmlns:wne="http://schemas.microsoft.com/office/word/2006/wordml" xmlns:wps="http://schemas.microsoft.com/office/word/2010/wordprocessingShape" mc:Ignorable="w14 wp14">
-  <w:endnote w:type="separator" w:id="-1">
+<w:endnotes xmlns:ve="http://schemas.openxmlformats.org/markup-compatibility/2006" xmlns:o="urn:schemas-microsoft-com:office:office" xmlns:r="http://schemas.openxmlformats.org/officeDocument/2006/relationships" xmlns:m="http://schemas.openxmlformats.org/officeDocument/2006/math" xmlns:v="urn:schemas-microsoft-com:vml" xmlns:wp="http://schemas.openxmlformats.org/drawingml/2006/wordprocessingDrawing" xmlns:w10="urn:schemas-microsoft-com:office:word" xmlns:w="http://schemas.openxmlformats.org/wordprocessingml/2006/main" xmlns:wne="http://schemas.microsoft.com/office/word/2006/wordml">
+  <w:endnote w:type="separator" w:id="0">
     <w:p>
       <w:pPr>
         <w:spacing w:after="0" w:line="240" w:lineRule="auto"/>
@@ -2552,7 +2413,7 @@
       </w:r>
     </w:p>
   </w:endnote>
-  <w:endnote w:type="continuationSeparator" w:id="0">
+  <w:endnote w:type="continuationSeparator" w:id="1">
     <w:p>
       <w:pPr>
         <w:spacing w:after="0" w:line="240" w:lineRule="auto"/>
@@ -2566,7 +2427,7 @@
 </file>
 
 <file path=word/footer1.xml><?xml version="1.0" encoding="utf-8"?>
-<w:ftr xmlns:wpc="http://schemas.microsoft.com/office/word/2010/wordprocessingCanvas" xmlns:mc="http://schemas.openxmlformats.org/markup-compatibility/2006" xmlns:o="urn:schemas-microsoft-com:office:office" xmlns:r="http://schemas.openxmlformats.org/officeDocument/2006/relationships" xmlns:m="http://schemas.openxmlformats.org/officeDocument/2006/math" xmlns:v="urn:schemas-microsoft-com:vml" xmlns:wp14="http://schemas.microsoft.com/office/word/2010/wordprocessingDrawing" xmlns:wp="http://schemas.openxmlformats.org/drawingml/2006/wordprocessingDrawing" xmlns:w10="urn:schemas-microsoft-com:office:word" xmlns:w="http://schemas.openxmlformats.org/wordprocessingml/2006/main" xmlns:w14="http://schemas.microsoft.com/office/word/2010/wordml" xmlns:wpg="http://schemas.microsoft.com/office/word/2010/wordprocessingGroup" xmlns:wpi="http://schemas.microsoft.com/office/word/2010/wordprocessingInk" xmlns:wne="http://schemas.microsoft.com/office/word/2006/wordml" xmlns:wps="http://schemas.microsoft.com/office/word/2010/wordprocessingShape" mc:Ignorable="w14 wp14">
+<w:ftr xmlns:ve="http://schemas.openxmlformats.org/markup-compatibility/2006" xmlns:o="urn:schemas-microsoft-com:office:office" xmlns:r="http://schemas.openxmlformats.org/officeDocument/2006/relationships" xmlns:m="http://schemas.openxmlformats.org/officeDocument/2006/math" xmlns:v="urn:schemas-microsoft-com:vml" xmlns:wp="http://schemas.openxmlformats.org/drawingml/2006/wordprocessingDrawing" xmlns:w10="urn:schemas-microsoft-com:office:word" xmlns:w="http://schemas.openxmlformats.org/wordprocessingml/2006/main" xmlns:wne="http://schemas.microsoft.com/office/word/2006/wordml">
   <w:sdt>
     <w:sdtPr>
       <w:id w:val="22329491"/>
@@ -2575,7 +2436,6 @@
         <w:docPartUnique/>
       </w:docPartObj>
     </w:sdtPr>
-    <w:sdtEndPr/>
     <w:sdtContent>
       <w:p>
         <w:pPr>
@@ -2595,7 +2455,7 @@
           <w:rPr>
             <w:noProof/>
           </w:rPr>
-          <w:t>4</w:t>
+          <w:t>3</w:t>
         </w:r>
         <w:r>
           <w:rPr>
@@ -2615,8 +2475,8 @@
 </file>
 
 <file path=word/footnotes.xml><?xml version="1.0" encoding="utf-8"?>
-<w:footnotes xmlns:wpc="http://schemas.microsoft.com/office/word/2010/wordprocessingCanvas" xmlns:mc="http://schemas.openxmlformats.org/markup-compatibility/2006" xmlns:o="urn:schemas-microsoft-com:office:office" xmlns:r="http://schemas.openxmlformats.org/officeDocument/2006/relationships" xmlns:m="http://schemas.openxmlformats.org/officeDocument/2006/math" xmlns:v="urn:schemas-microsoft-com:vml" xmlns:wp14="http://schemas.microsoft.com/office/word/2010/wordprocessingDrawing" xmlns:wp="http://schemas.openxmlformats.org/drawingml/2006/wordprocessingDrawing" xmlns:w10="urn:schemas-microsoft-com:office:word" xmlns:w="http://schemas.openxmlformats.org/wordprocessingml/2006/main" xmlns:w14="http://schemas.microsoft.com/office/word/2010/wordml" xmlns:wpg="http://schemas.microsoft.com/office/word/2010/wordprocessingGroup" xmlns:wpi="http://schemas.microsoft.com/office/word/2010/wordprocessingInk" xmlns:wne="http://schemas.microsoft.com/office/word/2006/wordml" xmlns:wps="http://schemas.microsoft.com/office/word/2010/wordprocessingShape" mc:Ignorable="w14 wp14">
-  <w:footnote w:type="separator" w:id="-1">
+<w:footnotes xmlns:ve="http://schemas.openxmlformats.org/markup-compatibility/2006" xmlns:o="urn:schemas-microsoft-com:office:office" xmlns:r="http://schemas.openxmlformats.org/officeDocument/2006/relationships" xmlns:m="http://schemas.openxmlformats.org/officeDocument/2006/math" xmlns:v="urn:schemas-microsoft-com:vml" xmlns:wp="http://schemas.openxmlformats.org/drawingml/2006/wordprocessingDrawing" xmlns:w10="urn:schemas-microsoft-com:office:word" xmlns:w="http://schemas.openxmlformats.org/wordprocessingml/2006/main" xmlns:wne="http://schemas.microsoft.com/office/word/2006/wordml">
+  <w:footnote w:type="separator" w:id="0">
     <w:p>
       <w:pPr>
         <w:spacing w:after="0" w:line="240" w:lineRule="auto"/>
@@ -2626,7 +2486,7 @@
       </w:r>
     </w:p>
   </w:footnote>
-  <w:footnote w:type="continuationSeparator" w:id="0">
+  <w:footnote w:type="continuationSeparator" w:id="1">
     <w:p>
       <w:pPr>
         <w:spacing w:after="0" w:line="240" w:lineRule="auto"/>
@@ -2640,7 +2500,7 @@
 </file>
 
 <file path=word/numbering.xml><?xml version="1.0" encoding="utf-8"?>
-<w:numbering xmlns:wpc="http://schemas.microsoft.com/office/word/2010/wordprocessingCanvas" xmlns:mc="http://schemas.openxmlformats.org/markup-compatibility/2006" xmlns:o="urn:schemas-microsoft-com:office:office" xmlns:r="http://schemas.openxmlformats.org/officeDocument/2006/relationships" xmlns:m="http://schemas.openxmlformats.org/officeDocument/2006/math" xmlns:v="urn:schemas-microsoft-com:vml" xmlns:wp14="http://schemas.microsoft.com/office/word/2010/wordprocessingDrawing" xmlns:wp="http://schemas.openxmlformats.org/drawingml/2006/wordprocessingDrawing" xmlns:w10="urn:schemas-microsoft-com:office:word" xmlns:w="http://schemas.openxmlformats.org/wordprocessingml/2006/main" xmlns:w14="http://schemas.microsoft.com/office/word/2010/wordml" xmlns:wpg="http://schemas.microsoft.com/office/word/2010/wordprocessingGroup" xmlns:wpi="http://schemas.microsoft.com/office/word/2010/wordprocessingInk" xmlns:wne="http://schemas.microsoft.com/office/word/2006/wordml" xmlns:wps="http://schemas.microsoft.com/office/word/2010/wordprocessingShape" mc:Ignorable="w14 wp14">
+<w:numbering xmlns:ve="http://schemas.openxmlformats.org/markup-compatibility/2006" xmlns:o="urn:schemas-microsoft-com:office:office" xmlns:r="http://schemas.openxmlformats.org/officeDocument/2006/relationships" xmlns:m="http://schemas.openxmlformats.org/officeDocument/2006/math" xmlns:v="urn:schemas-microsoft-com:vml" xmlns:wp="http://schemas.openxmlformats.org/drawingml/2006/wordprocessingDrawing" xmlns:w10="urn:schemas-microsoft-com:office:word" xmlns:w="http://schemas.openxmlformats.org/wordprocessingml/2006/main" xmlns:wne="http://schemas.microsoft.com/office/word/2006/wordml">
   <w:abstractNum w:abstractNumId="0">
     <w:nsid w:val="069D683A"/>
     <w:multiLevelType w:val="multilevel"/>
@@ -3000,7 +2860,7 @@
 </file>
 
 <file path=word/styles.xml><?xml version="1.0" encoding="utf-8"?>
-<w:styles xmlns:mc="http://schemas.openxmlformats.org/markup-compatibility/2006" xmlns:r="http://schemas.openxmlformats.org/officeDocument/2006/relationships" xmlns:w="http://schemas.openxmlformats.org/wordprocessingml/2006/main" xmlns:w14="http://schemas.microsoft.com/office/word/2010/wordml" mc:Ignorable="w14">
+<w:styles xmlns:r="http://schemas.openxmlformats.org/officeDocument/2006/relationships" xmlns:w="http://schemas.openxmlformats.org/wordprocessingml/2006/main">
   <w:docDefaults>
     <w:rPrDefault>
       <w:rPr>
@@ -3219,6 +3079,7 @@
     <w:uiPriority w:val="99"/>
     <w:semiHidden/>
     <w:unhideWhenUsed/>
+    <w:qFormat/>
     <w:tblPr>
       <w:tblInd w:w="0" w:type="dxa"/>
       <w:tblCellMar>
@@ -3617,514 +3478,6 @@
     <w:unhideWhenUsed/>
   </w:style>
 </w:styles>
-</file>
-
-<file path=word/glossary/document.xml><?xml version="1.0" encoding="utf-8"?>
-<w:glossaryDocument xmlns:wpc="http://schemas.microsoft.com/office/word/2010/wordprocessingCanvas" xmlns:mc="http://schemas.openxmlformats.org/markup-compatibility/2006" xmlns:o="urn:schemas-microsoft-com:office:office" xmlns:r="http://schemas.openxmlformats.org/officeDocument/2006/relationships" xmlns:m="http://schemas.openxmlformats.org/officeDocument/2006/math" xmlns:v="urn:schemas-microsoft-com:vml" xmlns:wp14="http://schemas.microsoft.com/office/word/2010/wordprocessingDrawing" xmlns:wp="http://schemas.openxmlformats.org/drawingml/2006/wordprocessingDrawing" xmlns:w10="urn:schemas-microsoft-com:office:word" xmlns:w="http://schemas.openxmlformats.org/wordprocessingml/2006/main" xmlns:w14="http://schemas.microsoft.com/office/word/2010/wordml" xmlns:wpg="http://schemas.microsoft.com/office/word/2010/wordprocessingGroup" xmlns:wpi="http://schemas.microsoft.com/office/word/2010/wordprocessingInk" xmlns:wne="http://schemas.microsoft.com/office/word/2006/wordml" xmlns:wps="http://schemas.microsoft.com/office/word/2010/wordprocessingShape" mc:Ignorable="w14 wp14"/>
-</file>
-
-<file path=word/glossary/fontTable.xml><?xml version="1.0" encoding="utf-8"?>
-<w:fonts xmlns:mc="http://schemas.openxmlformats.org/markup-compatibility/2006" xmlns:r="http://schemas.openxmlformats.org/officeDocument/2006/relationships" xmlns:w="http://schemas.openxmlformats.org/wordprocessingml/2006/main" xmlns:w14="http://schemas.microsoft.com/office/word/2010/wordml" mc:Ignorable="w14">
-  <w:font w:name="Times New Roman">
-    <w:panose1 w:val="02020603050405020304"/>
-    <w:charset w:val="00"/>
-    <w:family w:val="roman"/>
-    <w:pitch w:val="variable"/>
-    <w:sig w:usb0="E0002AFF" w:usb1="C0007841" w:usb2="00000009" w:usb3="00000000" w:csb0="000001FF" w:csb1="00000000"/>
-  </w:font>
-  <w:font w:name="Calibri">
-    <w:panose1 w:val="020F0502020204030204"/>
-    <w:charset w:val="00"/>
-    <w:family w:val="swiss"/>
-    <w:pitch w:val="variable"/>
-    <w:sig w:usb0="E10002FF" w:usb1="4000ACFF" w:usb2="00000009" w:usb3="00000000" w:csb0="0000019F" w:csb1="00000000"/>
-  </w:font>
-  <w:font w:name="Courier New">
-    <w:panose1 w:val="02070309020205020404"/>
-    <w:charset w:val="00"/>
-    <w:family w:val="modern"/>
-    <w:pitch w:val="fixed"/>
-    <w:sig w:usb0="E0002AFF" w:usb1="C0007843" w:usb2="00000009" w:usb3="00000000" w:csb0="000001FF" w:csb1="00000000"/>
-  </w:font>
-  <w:font w:name="Wingdings">
-    <w:panose1 w:val="05000000000000000000"/>
-    <w:charset w:val="02"/>
-    <w:family w:val="auto"/>
-    <w:pitch w:val="variable"/>
-    <w:sig w:usb0="00000000" w:usb1="10000000" w:usb2="00000000" w:usb3="00000000" w:csb0="80000000" w:csb1="00000000"/>
-  </w:font>
-  <w:font w:name="Symbol">
-    <w:panose1 w:val="05050102010706020507"/>
-    <w:charset w:val="02"/>
-    <w:family w:val="roman"/>
-    <w:pitch w:val="variable"/>
-    <w:sig w:usb0="00000000" w:usb1="10000000" w:usb2="00000000" w:usb3="00000000" w:csb0="80000000" w:csb1="00000000"/>
-  </w:font>
-  <w:font w:name="Arial">
-    <w:panose1 w:val="020B0604020202020204"/>
-    <w:charset w:val="00"/>
-    <w:family w:val="swiss"/>
-    <w:pitch w:val="variable"/>
-    <w:sig w:usb0="E0002AFF" w:usb1="C0007843" w:usb2="00000009" w:usb3="00000000" w:csb0="000001FF" w:csb1="00000000"/>
-  </w:font>
-  <w:font w:name="Tahoma">
-    <w:panose1 w:val="020B0604030504040204"/>
-    <w:charset w:val="00"/>
-    <w:family w:val="swiss"/>
-    <w:pitch w:val="variable"/>
-    <w:sig w:usb0="E1002EFF" w:usb1="C000605B" w:usb2="00000029" w:usb3="00000000" w:csb0="000101FF" w:csb1="00000000"/>
-  </w:font>
-  <w:font w:name="Cambria">
-    <w:panose1 w:val="02040503050406030204"/>
-    <w:charset w:val="00"/>
-    <w:family w:val="roman"/>
-    <w:pitch w:val="variable"/>
-    <w:sig w:usb0="E00002FF" w:usb1="400004FF" w:usb2="00000000" w:usb3="00000000" w:csb0="0000019F" w:csb1="00000000"/>
-  </w:font>
-</w:fonts>
-</file>
-
-<file path=word/glossary/settings.xml><?xml version="1.0" encoding="utf-8"?>
-<w:settings xmlns:mc="http://schemas.openxmlformats.org/markup-compatibility/2006" xmlns:o="urn:schemas-microsoft-com:office:office" xmlns:r="http://schemas.openxmlformats.org/officeDocument/2006/relationships" xmlns:m="http://schemas.openxmlformats.org/officeDocument/2006/math" xmlns:v="urn:schemas-microsoft-com:vml" xmlns:w10="urn:schemas-microsoft-com:office:word" xmlns:w="http://schemas.openxmlformats.org/wordprocessingml/2006/main" xmlns:w14="http://schemas.microsoft.com/office/word/2010/wordml" xmlns:sl="http://schemas.openxmlformats.org/schemaLibrary/2006/main" mc:Ignorable="w14">
-  <w:view w:val="normal"/>
-  <w:defaultTabStop w:val="708"/>
-  <w:hyphenationZone w:val="425"/>
-  <w:characterSpacingControl w:val="doNotCompress"/>
-  <w:compat>
-    <w:useFELayout/>
-    <w:compatSetting w:name="compatibilityMode" w:uri="http://schemas.microsoft.com/office/word" w:val="12"/>
-  </w:compat>
-  <w:rsids>
-    <w:rsidRoot w:val="00691D50"/>
-    <w:rsid w:val="004B540F"/>
-    <w:rsid w:val="00691D50"/>
-    <w:rsid w:val="00B64437"/>
-    <w:rsid w:val="00DB3E63"/>
-  </w:rsids>
-  <m:mathPr>
-    <m:mathFont m:val="Cambria Math"/>
-    <m:brkBin m:val="before"/>
-    <m:brkBinSub m:val="--"/>
-    <m:smallFrac m:val="0"/>
-    <m:dispDef/>
-    <m:lMargin m:val="0"/>
-    <m:rMargin m:val="0"/>
-    <m:defJc m:val="centerGroup"/>
-    <m:wrapIndent m:val="1440"/>
-    <m:intLim m:val="subSup"/>
-    <m:naryLim m:val="undOvr"/>
-  </m:mathPr>
-  <w:themeFontLang w:val="es-ES"/>
-  <w:clrSchemeMapping w:bg1="light1" w:t1="dark1" w:bg2="light2" w:t2="dark2" w:accent1="accent1" w:accent2="accent2" w:accent3="accent3" w:accent4="accent4" w:accent5="accent5" w:accent6="accent6" w:hyperlink="hyperlink" w:followedHyperlink="followedHyperlink"/>
-  <w:decimalSymbol w:val=","/>
-  <w:listSeparator w:val=","/>
-</w:settings>
-</file>
-
-<file path=word/glossary/styles.xml><?xml version="1.0" encoding="utf-8"?>
-<w:styles xmlns:mc="http://schemas.openxmlformats.org/markup-compatibility/2006" xmlns:r="http://schemas.openxmlformats.org/officeDocument/2006/relationships" xmlns:w="http://schemas.openxmlformats.org/wordprocessingml/2006/main" xmlns:w14="http://schemas.microsoft.com/office/word/2010/wordml" mc:Ignorable="w14">
-  <w:docDefaults>
-    <w:rPrDefault>
-      <w:rPr>
-        <w:rFonts w:asciiTheme="minorHAnsi" w:eastAsiaTheme="minorEastAsia" w:hAnsiTheme="minorHAnsi" w:cstheme="minorBidi"/>
-        <w:sz w:val="22"/>
-        <w:szCs w:val="22"/>
-        <w:lang w:val="es-ES" w:eastAsia="es-ES" w:bidi="ar-SA"/>
-      </w:rPr>
-    </w:rPrDefault>
-    <w:pPrDefault>
-      <w:pPr>
-        <w:spacing w:after="200" w:line="276" w:lineRule="auto"/>
-      </w:pPr>
-    </w:pPrDefault>
-  </w:docDefaults>
-  <w:latentStyles w:defLockedState="0" w:defUIPriority="99" w:defSemiHidden="1" w:defUnhideWhenUsed="1" w:defQFormat="0" w:count="267">
-    <w:lsdException w:name="Normal" w:semiHidden="0" w:uiPriority="0" w:unhideWhenUsed="0" w:qFormat="1"/>
-    <w:lsdException w:name="heading 1" w:semiHidden="0" w:uiPriority="9" w:unhideWhenUsed="0" w:qFormat="1"/>
-    <w:lsdException w:name="heading 2" w:uiPriority="9" w:qFormat="1"/>
-    <w:lsdException w:name="heading 3" w:uiPriority="9" w:qFormat="1"/>
-    <w:lsdException w:name="heading 4" w:uiPriority="9" w:qFormat="1"/>
-    <w:lsdException w:name="heading 5" w:uiPriority="9" w:qFormat="1"/>
-    <w:lsdException w:name="heading 6" w:uiPriority="9" w:qFormat="1"/>
-    <w:lsdException w:name="heading 7" w:uiPriority="9" w:qFormat="1"/>
-    <w:lsdException w:name="heading 8" w:uiPriority="9" w:qFormat="1"/>
-    <w:lsdException w:name="heading 9" w:uiPriority="9" w:qFormat="1"/>
-    <w:lsdException w:name="toc 1" w:uiPriority="39"/>
-    <w:lsdException w:name="toc 2" w:uiPriority="39"/>
-    <w:lsdException w:name="toc 3" w:uiPriority="39"/>
-    <w:lsdException w:name="toc 4" w:uiPriority="39"/>
-    <w:lsdException w:name="toc 5" w:uiPriority="39"/>
-    <w:lsdException w:name="toc 6" w:uiPriority="39"/>
-    <w:lsdException w:name="toc 7" w:uiPriority="39"/>
-    <w:lsdException w:name="toc 8" w:uiPriority="39"/>
-    <w:lsdException w:name="toc 9" w:uiPriority="39"/>
-    <w:lsdException w:name="caption" w:uiPriority="35" w:qFormat="1"/>
-    <w:lsdException w:name="Title" w:semiHidden="0" w:uiPriority="10" w:unhideWhenUsed="0" w:qFormat="1"/>
-    <w:lsdException w:name="Default Paragraph Font" w:uiPriority="1"/>
-    <w:lsdException w:name="Subtitle" w:semiHidden="0" w:uiPriority="11" w:unhideWhenUsed="0" w:qFormat="1"/>
-    <w:lsdException w:name="Strong" w:semiHidden="0" w:uiPriority="22" w:unhideWhenUsed="0" w:qFormat="1"/>
-    <w:lsdException w:name="Emphasis" w:semiHidden="0" w:uiPriority="20" w:unhideWhenUsed="0" w:qFormat="1"/>
-    <w:lsdException w:name="Table Grid" w:semiHidden="0" w:uiPriority="59" w:unhideWhenUsed="0"/>
-    <w:lsdException w:name="Placeholder Text" w:unhideWhenUsed="0"/>
-    <w:lsdException w:name="No Spacing" w:semiHidden="0" w:uiPriority="1" w:unhideWhenUsed="0" w:qFormat="1"/>
-    <w:lsdException w:name="Light Shading" w:semiHidden="0" w:uiPriority="60" w:unhideWhenUsed="0"/>
-    <w:lsdException w:name="Light List" w:semiHidden="0" w:uiPriority="61" w:unhideWhenUsed="0"/>
-    <w:lsdException w:name="Light Grid" w:semiHidden="0" w:uiPriority="62" w:unhideWhenUsed="0"/>
-    <w:lsdException w:name="Medium Shading 1" w:semiHidden="0" w:uiPriority="63" w:unhideWhenUsed="0"/>
-    <w:lsdException w:name="Medium Shading 2" w:semiHidden="0" w:uiPriority="64" w:unhideWhenUsed="0"/>
-    <w:lsdException w:name="Medium List 1" w:semiHidden="0" w:uiPriority="65" w:unhideWhenUsed="0"/>
-    <w:lsdException w:name="Medium List 2" w:semiHidden="0" w:uiPriority="66" w:unhideWhenUsed="0"/>
-    <w:lsdException w:name="Medium Grid 1" w:semiHidden="0" w:uiPriority="67" w:unhideWhenUsed="0"/>
-    <w:lsdException w:name="Medium Grid 2" w:semiHidden="0" w:uiPriority="68" w:unhideWhenUsed="0"/>
-    <w:lsdException w:name="Medium Grid 3" w:semiHidden="0" w:uiPriority="69" w:unhideWhenUsed="0"/>
-    <w:lsdException w:name="Dark List" w:semiHidden="0" w:uiPriority="70" w:unhideWhenUsed="0"/>
-    <w:lsdException w:name="Colorful Shading" w:semiHidden="0" w:uiPriority="71" w:unhideWhenUsed="0"/>
-    <w:lsdException w:name="Colorful List" w:semiHidden="0" w:uiPriority="72" w:unhideWhenUsed="0"/>
-    <w:lsdException w:name="Colorful Grid" w:semiHidden="0" w:uiPriority="73" w:unhideWhenUsed="0"/>
-    <w:lsdException w:name="Light Shading Accent 1" w:semiHidden="0" w:uiPriority="60" w:unhideWhenUsed="0"/>
-    <w:lsdException w:name="Light List Accent 1" w:semiHidden="0" w:uiPriority="61" w:unhideWhenUsed="0"/>
-    <w:lsdException w:name="Light Grid Accent 1" w:semiHidden="0" w:uiPriority="62" w:unhideWhenUsed="0"/>
-    <w:lsdException w:name="Medium Shading 1 Accent 1" w:semiHidden="0" w:uiPriority="63" w:unhideWhenUsed="0"/>
-    <w:lsdException w:name="Medium Shading 2 Accent 1" w:semiHidden="0" w:uiPriority="64" w:unhideWhenUsed="0"/>
-    <w:lsdException w:name="Medium List 1 Accent 1" w:semiHidden="0" w:uiPriority="65" w:unhideWhenUsed="0"/>
-    <w:lsdException w:name="Revision" w:unhideWhenUsed="0"/>
-    <w:lsdException w:name="List Paragraph" w:semiHidden="0" w:uiPriority="34" w:unhideWhenUsed="0" w:qFormat="1"/>
-    <w:lsdException w:name="Quote" w:semiHidden="0" w:uiPriority="29" w:unhideWhenUsed="0" w:qFormat="1"/>
-    <w:lsdException w:name="Intense Quote" w:semiHidden="0" w:uiPriority="30" w:unhideWhenUsed="0" w:qFormat="1"/>
-    <w:lsdException w:name="Medium List 2 Accent 1" w:semiHidden="0" w:uiPriority="66" w:unhideWhenUsed="0"/>
-    <w:lsdException w:name="Medium Grid 1 Accent 1" w:semiHidden="0" w:uiPriority="67" w:unhideWhenUsed="0"/>
-    <w:lsdException w:name="Medium Grid 2 Accent 1" w:semiHidden="0" w:uiPriority="68" w:unhideWhenUsed="0"/>
-    <w:lsdException w:name="Medium Grid 3 Accent 1" w:semiHidden="0" w:uiPriority="69" w:unhideWhenUsed="0"/>
-    <w:lsdException w:name="Dark List Accent 1" w:semiHidden="0" w:uiPriority="70" w:unhideWhenUsed="0"/>
-    <w:lsdException w:name="Colorful Shading Accent 1" w:semiHidden="0" w:uiPriority="71" w:unhideWhenUsed="0"/>
-    <w:lsdException w:name="Colorful List Accent 1" w:semiHidden="0" w:uiPriority="72" w:unhideWhenUsed="0"/>
-    <w:lsdException w:name="Colorful Grid Accent 1" w:semiHidden="0" w:uiPriority="73" w:unhideWhenUsed="0"/>
-    <w:lsdException w:name="Light Shading Accent 2" w:semiHidden="0" w:uiPriority="60" w:unhideWhenUsed="0"/>
-    <w:lsdException w:name="Light List Accent 2" w:semiHidden="0" w:uiPriority="61" w:unhideWhenUsed="0"/>
-    <w:lsdException w:name="Light Grid Accent 2" w:semiHidden="0" w:uiPriority="62" w:unhideWhenUsed="0"/>
-    <w:lsdException w:name="Medium Shading 1 Accent 2" w:semiHidden="0" w:uiPriority="63" w:unhideWhenUsed="0"/>
-    <w:lsdException w:name="Medium Shading 2 Accent 2" w:semiHidden="0" w:uiPriority="64" w:unhideWhenUsed="0"/>
-    <w:lsdException w:name="Medium List 1 Accent 2" w:semiHidden="0" w:uiPriority="65" w:unhideWhenUsed="0"/>
-    <w:lsdException w:name="Medium List 2 Accent 2" w:semiHidden="0" w:uiPriority="66" w:unhideWhenUsed="0"/>
-    <w:lsdException w:name="Medium Grid 1 Accent 2" w:semiHidden="0" w:uiPriority="67" w:unhideWhenUsed="0"/>
-    <w:lsdException w:name="Medium Grid 2 Accent 2" w:semiHidden="0" w:uiPriority="68" w:unhideWhenUsed="0"/>
-    <w:lsdException w:name="Medium Grid 3 Accent 2" w:semiHidden="0" w:uiPriority="69" w:unhideWhenUsed="0"/>
-    <w:lsdException w:name="Dark List Accent 2" w:semiHidden="0" w:uiPriority="70" w:unhideWhenUsed="0"/>
-    <w:lsdException w:name="Colorful Shading Accent 2" w:semiHidden="0" w:uiPriority="71" w:unhideWhenUsed="0"/>
-    <w:lsdException w:name="Colorful List Accent 2" w:semiHidden="0" w:uiPriority="72" w:unhideWhenUsed="0"/>
-    <w:lsdException w:name="Colorful Grid Accent 2" w:semiHidden="0" w:uiPriority="73" w:unhideWhenUsed="0"/>
-    <w:lsdException w:name="Light Shading Accent 3" w:semiHidden="0" w:uiPriority="60" w:unhideWhenUsed="0"/>
-    <w:lsdException w:name="Light List Accent 3" w:semiHidden="0" w:uiPriority="61" w:unhideWhenUsed="0"/>
-    <w:lsdException w:name="Light Grid Accent 3" w:semiHidden="0" w:uiPriority="62" w:unhideWhenUsed="0"/>
-    <w:lsdException w:name="Medium Shading 1 Accent 3" w:semiHidden="0" w:uiPriority="63" w:unhideWhenUsed="0"/>
-    <w:lsdException w:name="Medium Shading 2 Accent 3" w:semiHidden="0" w:uiPriority="64" w:unhideWhenUsed="0"/>
-    <w:lsdException w:name="Medium List 1 Accent 3" w:semiHidden="0" w:uiPriority="65" w:unhideWhenUsed="0"/>
-    <w:lsdException w:name="Medium List 2 Accent 3" w:semiHidden="0" w:uiPriority="66" w:unhideWhenUsed="0"/>
-    <w:lsdException w:name="Medium Grid 1 Accent 3" w:semiHidden="0" w:uiPriority="67" w:unhideWhenUsed="0"/>
-    <w:lsdException w:name="Medium Grid 2 Accent 3" w:semiHidden="0" w:uiPriority="68" w:unhideWhenUsed="0"/>
-    <w:lsdException w:name="Medium Grid 3 Accent 3" w:semiHidden="0" w:uiPriority="69" w:unhideWhenUsed="0"/>
-    <w:lsdException w:name="Dark List Accent 3" w:semiHidden="0" w:uiPriority="70" w:unhideWhenUsed="0"/>
-    <w:lsdException w:name="Colorful Shading Accent 3" w:semiHidden="0" w:uiPriority="71" w:unhideWhenUsed="0"/>
-    <w:lsdException w:name="Colorful List Accent 3" w:semiHidden="0" w:uiPriority="72" w:unhideWhenUsed="0"/>
-    <w:lsdException w:name="Colorful Grid Accent 3" w:semiHidden="0" w:uiPriority="73" w:unhideWhenUsed="0"/>
-    <w:lsdException w:name="Light Shading Accent 4" w:semiHidden="0" w:uiPriority="60" w:unhideWhenUsed="0"/>
-    <w:lsdException w:name="Light List Accent 4" w:semiHidden="0" w:uiPriority="61" w:unhideWhenUsed="0"/>
-    <w:lsdException w:name="Light Grid Accent 4" w:semiHidden="0" w:uiPriority="62" w:unhideWhenUsed="0"/>
-    <w:lsdException w:name="Medium Shading 1 Accent 4" w:semiHidden="0" w:uiPriority="63" w:unhideWhenUsed="0"/>
-    <w:lsdException w:name="Medium Shading 2 Accent 4" w:semiHidden="0" w:uiPriority="64" w:unhideWhenUsed="0"/>
-    <w:lsdException w:name="Medium List 1 Accent 4" w:semiHidden="0" w:uiPriority="65" w:unhideWhenUsed="0"/>
-    <w:lsdException w:name="Medium List 2 Accent 4" w:semiHidden="0" w:uiPriority="66" w:unhideWhenUsed="0"/>
-    <w:lsdException w:name="Medium Grid 1 Accent 4" w:semiHidden="0" w:uiPriority="67" w:unhideWhenUsed="0"/>
-    <w:lsdException w:name="Medium Grid 2 Accent 4" w:semiHidden="0" w:uiPriority="68" w:unhideWhenUsed="0"/>
-    <w:lsdException w:name="Medium Grid 3 Accent 4" w:semiHidden="0" w:uiPriority="69" w:unhideWhenUsed="0"/>
-    <w:lsdException w:name="Dark List Accent 4" w:semiHidden="0" w:uiPriority="70" w:unhideWhenUsed="0"/>
-    <w:lsdException w:name="Colorful Shading Accent 4" w:semiHidden="0" w:uiPriority="71" w:unhideWhenUsed="0"/>
-    <w:lsdException w:name="Colorful List Accent 4" w:semiHidden="0" w:uiPriority="72" w:unhideWhenUsed="0"/>
-    <w:lsdException w:name="Colorful Grid Accent 4" w:semiHidden="0" w:uiPriority="73" w:unhideWhenUsed="0"/>
-    <w:lsdException w:name="Light Shading Accent 5" w:semiHidden="0" w:uiPriority="60" w:unhideWhenUsed="0"/>
-    <w:lsdException w:name="Light List Accent 5" w:semiHidden="0" w:uiPriority="61" w:unhideWhenUsed="0"/>
-    <w:lsdException w:name="Light Grid Accent 5" w:semiHidden="0" w:uiPriority="62" w:unhideWhenUsed="0"/>
-    <w:lsdException w:name="Medium Shading 1 Accent 5" w:semiHidden="0" w:uiPriority="63" w:unhideWhenUsed="0"/>
-    <w:lsdException w:name="Medium Shading 2 Accent 5" w:semiHidden="0" w:uiPriority="64" w:unhideWhenUsed="0"/>
-    <w:lsdException w:name="Medium List 1 Accent 5" w:semiHidden="0" w:uiPriority="65" w:unhideWhenUsed="0"/>
-    <w:lsdException w:name="Medium List 2 Accent 5" w:semiHidden="0" w:uiPriority="66" w:unhideWhenUsed="0"/>
-    <w:lsdException w:name="Medium Grid 1 Accent 5" w:semiHidden="0" w:uiPriority="67" w:unhideWhenUsed="0"/>
-    <w:lsdException w:name="Medium Grid 2 Accent 5" w:semiHidden="0" w:uiPriority="68" w:unhideWhenUsed="0"/>
-    <w:lsdException w:name="Medium Grid 3 Accent 5" w:semiHidden="0" w:uiPriority="69" w:unhideWhenUsed="0"/>
-    <w:lsdException w:name="Dark List Accent 5" w:semiHidden="0" w:uiPriority="70" w:unhideWhenUsed="0"/>
-    <w:lsdException w:name="Colorful Shading Accent 5" w:semiHidden="0" w:uiPriority="71" w:unhideWhenUsed="0"/>
-    <w:lsdException w:name="Colorful List Accent 5" w:semiHidden="0" w:uiPriority="72" w:unhideWhenUsed="0"/>
-    <w:lsdException w:name="Colorful Grid Accent 5" w:semiHidden="0" w:uiPriority="73" w:unhideWhenUsed="0"/>
-    <w:lsdException w:name="Light Shading Accent 6" w:semiHidden="0" w:uiPriority="60" w:unhideWhenUsed="0"/>
-    <w:lsdException w:name="Light List Accent 6" w:semiHidden="0" w:uiPriority="61" w:unhideWhenUsed="0"/>
-    <w:lsdException w:name="Light Grid Accent 6" w:semiHidden="0" w:uiPriority="62" w:unhideWhenUsed="0"/>
-    <w:lsdException w:name="Medium Shading 1 Accent 6" w:semiHidden="0" w:uiPriority="63" w:unhideWhenUsed="0"/>
-    <w:lsdException w:name="Medium Shading 2 Accent 6" w:semiHidden="0" w:uiPriority="64" w:unhideWhenUsed="0"/>
-    <w:lsdException w:name="Medium List 1 Accent 6" w:semiHidden="0" w:uiPriority="65" w:unhideWhenUsed="0"/>
-    <w:lsdException w:name="Medium List 2 Accent 6" w:semiHidden="0" w:uiPriority="66" w:unhideWhenUsed="0"/>
-    <w:lsdException w:name="Medium Grid 1 Accent 6" w:semiHidden="0" w:uiPriority="67" w:unhideWhenUsed="0"/>
-    <w:lsdException w:name="Medium Grid 2 Accent 6" w:semiHidden="0" w:uiPriority="68" w:unhideWhenUsed="0"/>
-    <w:lsdException w:name="Medium Grid 3 Accent 6" w:semiHidden="0" w:uiPriority="69" w:unhideWhenUsed="0"/>
-    <w:lsdException w:name="Dark List Accent 6" w:semiHidden="0" w:uiPriority="70" w:unhideWhenUsed="0"/>
-    <w:lsdException w:name="Colorful Shading Accent 6" w:semiHidden="0" w:uiPriority="71" w:unhideWhenUsed="0"/>
-    <w:lsdException w:name="Colorful List Accent 6" w:semiHidden="0" w:uiPriority="72" w:unhideWhenUsed="0"/>
-    <w:lsdException w:name="Colorful Grid Accent 6" w:semiHidden="0" w:uiPriority="73" w:unhideWhenUsed="0"/>
-    <w:lsdException w:name="Subtle Emphasis" w:semiHidden="0" w:uiPriority="19" w:unhideWhenUsed="0" w:qFormat="1"/>
-    <w:lsdException w:name="Intense Emphasis" w:semiHidden="0" w:uiPriority="21" w:unhideWhenUsed="0" w:qFormat="1"/>
-    <w:lsdException w:name="Subtle Reference" w:semiHidden="0" w:uiPriority="31" w:unhideWhenUsed="0" w:qFormat="1"/>
-    <w:lsdException w:name="Intense Reference" w:semiHidden="0" w:uiPriority="32" w:unhideWhenUsed="0" w:qFormat="1"/>
-    <w:lsdException w:name="Book Title" w:semiHidden="0" w:uiPriority="33" w:unhideWhenUsed="0" w:qFormat="1"/>
-    <w:lsdException w:name="Bibliography" w:uiPriority="37"/>
-    <w:lsdException w:name="TOC Heading" w:uiPriority="39" w:qFormat="1"/>
-  </w:latentStyles>
-  <w:style w:type="paragraph" w:default="1" w:styleId="Normal">
-    <w:name w:val="Normal"/>
-    <w:qFormat/>
-  </w:style>
-  <w:style w:type="character" w:default="1" w:styleId="Fuentedeprrafopredeter">
-    <w:name w:val="Default Paragraph Font"/>
-    <w:uiPriority w:val="1"/>
-    <w:semiHidden/>
-    <w:unhideWhenUsed/>
-  </w:style>
-  <w:style w:type="table" w:default="1" w:styleId="Tablanormal">
-    <w:name w:val="Normal Table"/>
-    <w:uiPriority w:val="99"/>
-    <w:semiHidden/>
-    <w:unhideWhenUsed/>
-    <w:tblPr>
-      <w:tblInd w:w="0" w:type="dxa"/>
-      <w:tblCellMar>
-        <w:top w:w="0" w:type="dxa"/>
-        <w:left w:w="108" w:type="dxa"/>
-        <w:bottom w:w="0" w:type="dxa"/>
-        <w:right w:w="108" w:type="dxa"/>
-      </w:tblCellMar>
-    </w:tblPr>
-  </w:style>
-  <w:style w:type="numbering" w:default="1" w:styleId="Sinlista">
-    <w:name w:val="No List"/>
-    <w:uiPriority w:val="99"/>
-    <w:semiHidden/>
-    <w:unhideWhenUsed/>
-  </w:style>
-  <w:style w:type="paragraph" w:customStyle="1" w:styleId="1AD2545C4C2247249495A72D67C2BBAA">
-    <w:name w:val="1AD2545C4C2247249495A72D67C2BBAA"/>
-    <w:rsid w:val="00691D50"/>
-  </w:style>
-  <w:style w:type="paragraph" w:customStyle="1" w:styleId="E8E2B35C1B7E4E42A2018E3F0643F262">
-    <w:name w:val="E8E2B35C1B7E4E42A2018E3F0643F262"/>
-    <w:rsid w:val="00691D50"/>
-  </w:style>
-  <w:style w:type="paragraph" w:customStyle="1" w:styleId="60DB4B4F14A341D692C8C2AFB887CF4E">
-    <w:name w:val="60DB4B4F14A341D692C8C2AFB887CF4E"/>
-    <w:rsid w:val="00691D50"/>
-  </w:style>
-  <w:style w:type="paragraph" w:customStyle="1" w:styleId="EDF363CD82F7487F80B27FD20240A1EA">
-    <w:name w:val="EDF363CD82F7487F80B27FD20240A1EA"/>
-    <w:rsid w:val="00691D50"/>
-  </w:style>
-  <w:style w:type="paragraph" w:customStyle="1" w:styleId="748B1FD22314436B8DDCA228FB47B22F">
-    <w:name w:val="748B1FD22314436B8DDCA228FB47B22F"/>
-    <w:rsid w:val="00691D50"/>
-  </w:style>
-</w:styles>
-</file>
-
-<file path=word/glossary/stylesWithEffects.xml><?xml version="1.0" encoding="utf-8"?>
-<w:styles xmlns:wpc="http://schemas.microsoft.com/office/word/2010/wordprocessingCanvas" xmlns:mc="http://schemas.openxmlformats.org/markup-compatibility/2006" xmlns:o="urn:schemas-microsoft-com:office:office" xmlns:r="http://schemas.openxmlformats.org/officeDocument/2006/relationships" xmlns:m="http://schemas.openxmlformats.org/officeDocument/2006/math" xmlns:v="urn:schemas-microsoft-com:vml" xmlns:wp14="http://schemas.microsoft.com/office/word/2010/wordprocessingDrawing" xmlns:wp="http://schemas.openxmlformats.org/drawingml/2006/wordprocessingDrawing" xmlns:w10="urn:schemas-microsoft-com:office:word" xmlns:w="http://schemas.openxmlformats.org/wordprocessingml/2006/main" xmlns:w14="http://schemas.microsoft.com/office/word/2010/wordml" xmlns:wpg="http://schemas.microsoft.com/office/word/2010/wordprocessingGroup" xmlns:wpi="http://schemas.microsoft.com/office/word/2010/wordprocessingInk" xmlns:wne="http://schemas.microsoft.com/office/word/2006/wordml" xmlns:wps="http://schemas.microsoft.com/office/word/2010/wordprocessingShape" mc:Ignorable="w14 wp14">
-  <w:docDefaults>
-    <w:rPrDefault>
-      <w:rPr>
-        <w:rFonts w:asciiTheme="minorHAnsi" w:eastAsiaTheme="minorEastAsia" w:hAnsiTheme="minorHAnsi" w:cstheme="minorBidi"/>
-        <w:sz w:val="22"/>
-        <w:szCs w:val="22"/>
-        <w:lang w:val="es-CO" w:eastAsia="es-CO" w:bidi="ar-SA"/>
-      </w:rPr>
-    </w:rPrDefault>
-    <w:pPrDefault>
-      <w:pPr>
-        <w:spacing w:after="200" w:line="276" w:lineRule="auto"/>
-      </w:pPr>
-    </w:pPrDefault>
-  </w:docDefaults>
-  <w:latentStyles w:defLockedState="0" w:defUIPriority="99" w:defSemiHidden="1" w:defUnhideWhenUsed="1" w:defQFormat="0" w:count="267">
-    <w:lsdException w:name="Normal" w:semiHidden="0" w:uiPriority="0" w:unhideWhenUsed="0" w:qFormat="1"/>
-    <w:lsdException w:name="heading 1" w:semiHidden="0" w:uiPriority="9" w:unhideWhenUsed="0" w:qFormat="1"/>
-    <w:lsdException w:name="heading 2" w:uiPriority="9" w:qFormat="1"/>
-    <w:lsdException w:name="heading 3" w:uiPriority="9" w:qFormat="1"/>
-    <w:lsdException w:name="heading 4" w:uiPriority="9" w:qFormat="1"/>
-    <w:lsdException w:name="heading 5" w:uiPriority="9" w:qFormat="1"/>
-    <w:lsdException w:name="heading 6" w:uiPriority="9" w:qFormat="1"/>
-    <w:lsdException w:name="heading 7" w:uiPriority="9" w:qFormat="1"/>
-    <w:lsdException w:name="heading 8" w:uiPriority="9" w:qFormat="1"/>
-    <w:lsdException w:name="heading 9" w:uiPriority="9" w:qFormat="1"/>
-    <w:lsdException w:name="toc 1" w:uiPriority="39"/>
-    <w:lsdException w:name="toc 2" w:uiPriority="39"/>
-    <w:lsdException w:name="toc 3" w:uiPriority="39"/>
-    <w:lsdException w:name="toc 4" w:uiPriority="39"/>
-    <w:lsdException w:name="toc 5" w:uiPriority="39"/>
-    <w:lsdException w:name="toc 6" w:uiPriority="39"/>
-    <w:lsdException w:name="toc 7" w:uiPriority="39"/>
-    <w:lsdException w:name="toc 8" w:uiPriority="39"/>
-    <w:lsdException w:name="toc 9" w:uiPriority="39"/>
-    <w:lsdException w:name="caption" w:uiPriority="35" w:qFormat="1"/>
-    <w:lsdException w:name="Title" w:semiHidden="0" w:uiPriority="10" w:unhideWhenUsed="0" w:qFormat="1"/>
-    <w:lsdException w:name="Default Paragraph Font" w:uiPriority="1"/>
-    <w:lsdException w:name="Subtitle" w:semiHidden="0" w:uiPriority="11" w:unhideWhenUsed="0" w:qFormat="1"/>
-    <w:lsdException w:name="Strong" w:semiHidden="0" w:uiPriority="22" w:unhideWhenUsed="0" w:qFormat="1"/>
-    <w:lsdException w:name="Emphasis" w:semiHidden="0" w:uiPriority="20" w:unhideWhenUsed="0" w:qFormat="1"/>
-    <w:lsdException w:name="Table Grid" w:semiHidden="0" w:uiPriority="59" w:unhideWhenUsed="0"/>
-    <w:lsdException w:name="Placeholder Text" w:unhideWhenUsed="0"/>
-    <w:lsdException w:name="No Spacing" w:semiHidden="0" w:uiPriority="1" w:unhideWhenUsed="0" w:qFormat="1"/>
-    <w:lsdException w:name="Light Shading" w:semiHidden="0" w:uiPriority="60" w:unhideWhenUsed="0"/>
-    <w:lsdException w:name="Light List" w:semiHidden="0" w:uiPriority="61" w:unhideWhenUsed="0"/>
-    <w:lsdException w:name="Light Grid" w:semiHidden="0" w:uiPriority="62" w:unhideWhenUsed="0"/>
-    <w:lsdException w:name="Medium Shading 1" w:semiHidden="0" w:uiPriority="63" w:unhideWhenUsed="0"/>
-    <w:lsdException w:name="Medium Shading 2" w:semiHidden="0" w:uiPriority="64" w:unhideWhenUsed="0"/>
-    <w:lsdException w:name="Medium List 1" w:semiHidden="0" w:uiPriority="65" w:unhideWhenUsed="0"/>
-    <w:lsdException w:name="Medium List 2" w:semiHidden="0" w:uiPriority="66" w:unhideWhenUsed="0"/>
-    <w:lsdException w:name="Medium Grid 1" w:semiHidden="0" w:uiPriority="67" w:unhideWhenUsed="0"/>
-    <w:lsdException w:name="Medium Grid 2" w:semiHidden="0" w:uiPriority="68" w:unhideWhenUsed="0"/>
-    <w:lsdException w:name="Medium Grid 3" w:semiHidden="0" w:uiPriority="69" w:unhideWhenUsed="0"/>
-    <w:lsdException w:name="Dark List" w:semiHidden="0" w:uiPriority="70" w:unhideWhenUsed="0"/>
-    <w:lsdException w:name="Colorful Shading" w:semiHidden="0" w:uiPriority="71" w:unhideWhenUsed="0"/>
-    <w:lsdException w:name="Colorful List" w:semiHidden="0" w:uiPriority="72" w:unhideWhenUsed="0"/>
-    <w:lsdException w:name="Colorful Grid" w:semiHidden="0" w:uiPriority="73" w:unhideWhenUsed="0"/>
-    <w:lsdException w:name="Light Shading Accent 1" w:semiHidden="0" w:uiPriority="60" w:unhideWhenUsed="0"/>
-    <w:lsdException w:name="Light List Accent 1" w:semiHidden="0" w:uiPriority="61" w:unhideWhenUsed="0"/>
-    <w:lsdException w:name="Light Grid Accent 1" w:semiHidden="0" w:uiPriority="62" w:unhideWhenUsed="0"/>
-    <w:lsdException w:name="Medium Shading 1 Accent 1" w:semiHidden="0" w:uiPriority="63" w:unhideWhenUsed="0"/>
-    <w:lsdException w:name="Medium Shading 2 Accent 1" w:semiHidden="0" w:uiPriority="64" w:unhideWhenUsed="0"/>
-    <w:lsdException w:name="Medium List 1 Accent 1" w:semiHidden="0" w:uiPriority="65" w:unhideWhenUsed="0"/>
-    <w:lsdException w:name="Revision" w:unhideWhenUsed="0"/>
-    <w:lsdException w:name="List Paragraph" w:semiHidden="0" w:uiPriority="34" w:unhideWhenUsed="0" w:qFormat="1"/>
-    <w:lsdException w:name="Quote" w:semiHidden="0" w:uiPriority="29" w:unhideWhenUsed="0" w:qFormat="1"/>
-    <w:lsdException w:name="Intense Quote" w:semiHidden="0" w:uiPriority="30" w:unhideWhenUsed="0" w:qFormat="1"/>
-    <w:lsdException w:name="Medium List 2 Accent 1" w:semiHidden="0" w:uiPriority="66" w:unhideWhenUsed="0"/>
-    <w:lsdException w:name="Medium Grid 1 Accent 1" w:semiHidden="0" w:uiPriority="67" w:unhideWhenUsed="0"/>
-    <w:lsdException w:name="Medium Grid 2 Accent 1" w:semiHidden="0" w:uiPriority="68" w:unhideWhenUsed="0"/>
-    <w:lsdException w:name="Medium Grid 3 Accent 1" w:semiHidden="0" w:uiPriority="69" w:unhideWhenUsed="0"/>
-    <w:lsdException w:name="Dark List Accent 1" w:semiHidden="0" w:uiPriority="70" w:unhideWhenUsed="0"/>
-    <w:lsdException w:name="Colorful Shading Accent 1" w:semiHidden="0" w:uiPriority="71" w:unhideWhenUsed="0"/>
-    <w:lsdException w:name="Colorful List Accent 1" w:semiHidden="0" w:uiPriority="72" w:unhideWhenUsed="0"/>
-    <w:lsdException w:name="Colorful Grid Accent 1" w:semiHidden="0" w:uiPriority="73" w:unhideWhenUsed="0"/>
-    <w:lsdException w:name="Light Shading Accent 2" w:semiHidden="0" w:uiPriority="60" w:unhideWhenUsed="0"/>
-    <w:lsdException w:name="Light List Accent 2" w:semiHidden="0" w:uiPriority="61" w:unhideWhenUsed="0"/>
-    <w:lsdException w:name="Light Grid Accent 2" w:semiHidden="0" w:uiPriority="62" w:unhideWhenUsed="0"/>
-    <w:lsdException w:name="Medium Shading 1 Accent 2" w:semiHidden="0" w:uiPriority="63" w:unhideWhenUsed="0"/>
-    <w:lsdException w:name="Medium Shading 2 Accent 2" w:semiHidden="0" w:uiPriority="64" w:unhideWhenUsed="0"/>
-    <w:lsdException w:name="Medium List 1 Accent 2" w:semiHidden="0" w:uiPriority="65" w:unhideWhenUsed="0"/>
-    <w:lsdException w:name="Medium List 2 Accent 2" w:semiHidden="0" w:uiPriority="66" w:unhideWhenUsed="0"/>
-    <w:lsdException w:name="Medium Grid 1 Accent 2" w:semiHidden="0" w:uiPriority="67" w:unhideWhenUsed="0"/>
-    <w:lsdException w:name="Medium Grid 2 Accent 2" w:semiHidden="0" w:uiPriority="68" w:unhideWhenUsed="0"/>
-    <w:lsdException w:name="Medium Grid 3 Accent 2" w:semiHidden="0" w:uiPriority="69" w:unhideWhenUsed="0"/>
-    <w:lsdException w:name="Dark List Accent 2" w:semiHidden="0" w:uiPriority="70" w:unhideWhenUsed="0"/>
-    <w:lsdException w:name="Colorful Shading Accent 2" w:semiHidden="0" w:uiPriority="71" w:unhideWhenUsed="0"/>
-    <w:lsdException w:name="Colorful List Accent 2" w:semiHidden="0" w:uiPriority="72" w:unhideWhenUsed="0"/>
-    <w:lsdException w:name="Colorful Grid Accent 2" w:semiHidden="0" w:uiPriority="73" w:unhideWhenUsed="0"/>
-    <w:lsdException w:name="Light Shading Accent 3" w:semiHidden="0" w:uiPriority="60" w:unhideWhenUsed="0"/>
-    <w:lsdException w:name="Light List Accent 3" w:semiHidden="0" w:uiPriority="61" w:unhideWhenUsed="0"/>
-    <w:lsdException w:name="Light Grid Accent 3" w:semiHidden="0" w:uiPriority="62" w:unhideWhenUsed="0"/>
-    <w:lsdException w:name="Medium Shading 1 Accent 3" w:semiHidden="0" w:uiPriority="63" w:unhideWhenUsed="0"/>
-    <w:lsdException w:name="Medium Shading 2 Accent 3" w:semiHidden="0" w:uiPriority="64" w:unhideWhenUsed="0"/>
-    <w:lsdException w:name="Medium List 1 Accent 3" w:semiHidden="0" w:uiPriority="65" w:unhideWhenUsed="0"/>
-    <w:lsdException w:name="Medium List 2 Accent 3" w:semiHidden="0" w:uiPriority="66" w:unhideWhenUsed="0"/>
-    <w:lsdException w:name="Medium Grid 1 Accent 3" w:semiHidden="0" w:uiPriority="67" w:unhideWhenUsed="0"/>
-    <w:lsdException w:name="Medium Grid 2 Accent 3" w:semiHidden="0" w:uiPriority="68" w:unhideWhenUsed="0"/>
-    <w:lsdException w:name="Medium Grid 3 Accent 3" w:semiHidden="0" w:uiPriority="69" w:unhideWhenUsed="0"/>
-    <w:lsdException w:name="Dark List Accent 3" w:semiHidden="0" w:uiPriority="70" w:unhideWhenUsed="0"/>
-    <w:lsdException w:name="Colorful Shading Accent 3" w:semiHidden="0" w:uiPriority="71" w:unhideWhenUsed="0"/>
-    <w:lsdException w:name="Colorful List Accent 3" w:semiHidden="0" w:uiPriority="72" w:unhideWhenUsed="0"/>
-    <w:lsdException w:name="Colorful Grid Accent 3" w:semiHidden="0" w:uiPriority="73" w:unhideWhenUsed="0"/>
-    <w:lsdException w:name="Light Shading Accent 4" w:semiHidden="0" w:uiPriority="60" w:unhideWhenUsed="0"/>
-    <w:lsdException w:name="Light List Accent 4" w:semiHidden="0" w:uiPriority="61" w:unhideWhenUsed="0"/>
-    <w:lsdException w:name="Light Grid Accent 4" w:semiHidden="0" w:uiPriority="62" w:unhideWhenUsed="0"/>
-    <w:lsdException w:name="Medium Shading 1 Accent 4" w:semiHidden="0" w:uiPriority="63" w:unhideWhenUsed="0"/>
-    <w:lsdException w:name="Medium Shading 2 Accent 4" w:semiHidden="0" w:uiPriority="64" w:unhideWhenUsed="0"/>
-    <w:lsdException w:name="Medium List 1 Accent 4" w:semiHidden="0" w:uiPriority="65" w:unhideWhenUsed="0"/>
-    <w:lsdException w:name="Medium List 2 Accent 4" w:semiHidden="0" w:uiPriority="66" w:unhideWhenUsed="0"/>
-    <w:lsdException w:name="Medium Grid 1 Accent 4" w:semiHidden="0" w:uiPriority="67" w:unhideWhenUsed="0"/>
-    <w:lsdException w:name="Medium Grid 2 Accent 4" w:semiHidden="0" w:uiPriority="68" w:unhideWhenUsed="0"/>
-    <w:lsdException w:name="Medium Grid 3 Accent 4" w:semiHidden="0" w:uiPriority="69" w:unhideWhenUsed="0"/>
-    <w:lsdException w:name="Dark List Accent 4" w:semiHidden="0" w:uiPriority="70" w:unhideWhenUsed="0"/>
-    <w:lsdException w:name="Colorful Shading Accent 4" w:semiHidden="0" w:uiPriority="71" w:unhideWhenUsed="0"/>
-    <w:lsdException w:name="Colorful List Accent 4" w:semiHidden="0" w:uiPriority="72" w:unhideWhenUsed="0"/>
-    <w:lsdException w:name="Colorful Grid Accent 4" w:semiHidden="0" w:uiPriority="73" w:unhideWhenUsed="0"/>
-    <w:lsdException w:name="Light Shading Accent 5" w:semiHidden="0" w:uiPriority="60" w:unhideWhenUsed="0"/>
-    <w:lsdException w:name="Light List Accent 5" w:semiHidden="0" w:uiPriority="61" w:unhideWhenUsed="0"/>
-    <w:lsdException w:name="Light Grid Accent 5" w:semiHidden="0" w:uiPriority="62" w:unhideWhenUsed="0"/>
-    <w:lsdException w:name="Medium Shading 1 Accent 5" w:semiHidden="0" w:uiPriority="63" w:unhideWhenUsed="0"/>
-    <w:lsdException w:name="Medium Shading 2 Accent 5" w:semiHidden="0" w:uiPriority="64" w:unhideWhenUsed="0"/>
-    <w:lsdException w:name="Medium List 1 Accent 5" w:semiHidden="0" w:uiPriority="65" w:unhideWhenUsed="0"/>
-    <w:lsdException w:name="Medium List 2 Accent 5" w:semiHidden="0" w:uiPriority="66" w:unhideWhenUsed="0"/>
-    <w:lsdException w:name="Medium Grid 1 Accent 5" w:semiHidden="0" w:uiPriority="67" w:unhideWhenUsed="0"/>
-    <w:lsdException w:name="Medium Grid 2 Accent 5" w:semiHidden="0" w:uiPriority="68" w:unhideWhenUsed="0"/>
-    <w:lsdException w:name="Medium Grid 3 Accent 5" w:semiHidden="0" w:uiPriority="69" w:unhideWhenUsed="0"/>
-    <w:lsdException w:name="Dark List Accent 5" w:semiHidden="0" w:uiPriority="70" w:unhideWhenUsed="0"/>
-    <w:lsdException w:name="Colorful Shading Accent 5" w:semiHidden="0" w:uiPriority="71" w:unhideWhenUsed="0"/>
-    <w:lsdException w:name="Colorful List Accent 5" w:semiHidden="0" w:uiPriority="72" w:unhideWhenUsed="0"/>
-    <w:lsdException w:name="Colorful Grid Accent 5" w:semiHidden="0" w:uiPriority="73" w:unhideWhenUsed="0"/>
-    <w:lsdException w:name="Light Shading Accent 6" w:semiHidden="0" w:uiPriority="60" w:unhideWhenUsed="0"/>
-    <w:lsdException w:name="Light List Accent 6" w:semiHidden="0" w:uiPriority="61" w:unhideWhenUsed="0"/>
-    <w:lsdException w:name="Light Grid Accent 6" w:semiHidden="0" w:uiPriority="62" w:unhideWhenUsed="0"/>
-    <w:lsdException w:name="Medium Shading 1 Accent 6" w:semiHidden="0" w:uiPriority="63" w:unhideWhenUsed="0"/>
-    <w:lsdException w:name="Medium Shading 2 Accent 6" w:semiHidden="0" w:uiPriority="64" w:unhideWhenUsed="0"/>
-    <w:lsdException w:name="Medium List 1 Accent 6" w:semiHidden="0" w:uiPriority="65" w:unhideWhenUsed="0"/>
-    <w:lsdException w:name="Medium List 2 Accent 6" w:semiHidden="0" w:uiPriority="66" w:unhideWhenUsed="0"/>
-    <w:lsdException w:name="Medium Grid 1 Accent 6" w:semiHidden="0" w:uiPriority="67" w:unhideWhenUsed="0"/>
-    <w:lsdException w:name="Medium Grid 2 Accent 6" w:semiHidden="0" w:uiPriority="68" w:unhideWhenUsed="0"/>
-    <w:lsdException w:name="Medium Grid 3 Accent 6" w:semiHidden="0" w:uiPriority="69" w:unhideWhenUsed="0"/>
-    <w:lsdException w:name="Dark List Accent 6" w:semiHidden="0" w:uiPriority="70" w:unhideWhenUsed="0"/>
-    <w:lsdException w:name="Colorful Shading Accent 6" w:semiHidden="0" w:uiPriority="71" w:unhideWhenUsed="0"/>
-    <w:lsdException w:name="Colorful List Accent 6" w:semiHidden="0" w:uiPriority="72" w:unhideWhenUsed="0"/>
-    <w:lsdException w:name="Colorful Grid Accent 6" w:semiHidden="0" w:uiPriority="73" w:unhideWhenUsed="0"/>
-    <w:lsdException w:name="Subtle Emphasis" w:semiHidden="0" w:uiPriority="19" w:unhideWhenUsed="0" w:qFormat="1"/>
-    <w:lsdException w:name="Intense Emphasis" w:semiHidden="0" w:uiPriority="21" w:unhideWhenUsed="0" w:qFormat="1"/>
-    <w:lsdException w:name="Subtle Reference" w:semiHidden="0" w:uiPriority="31" w:unhideWhenUsed="0" w:qFormat="1"/>
-    <w:lsdException w:name="Intense Reference" w:semiHidden="0" w:uiPriority="32" w:unhideWhenUsed="0" w:qFormat="1"/>
-    <w:lsdException w:name="Book Title" w:semiHidden="0" w:uiPriority="33" w:unhideWhenUsed="0" w:qFormat="1"/>
-    <w:lsdException w:name="Bibliography" w:uiPriority="37"/>
-    <w:lsdException w:name="TOC Heading" w:uiPriority="39" w:qFormat="1"/>
-  </w:latentStyles>
-  <w:style w:type="paragraph" w:default="1" w:styleId="Normal">
-    <w:name w:val="Normal"/>
-    <w:qFormat/>
-  </w:style>
-  <w:style w:type="character" w:default="1" w:styleId="Fuentedeprrafopredeter">
-    <w:name w:val="Default Paragraph Font"/>
-    <w:uiPriority w:val="1"/>
-    <w:semiHidden/>
-    <w:unhideWhenUsed/>
-  </w:style>
-  <w:style w:type="table" w:default="1" w:styleId="Tablanormal">
-    <w:name w:val="Normal Table"/>
-    <w:uiPriority w:val="99"/>
-    <w:semiHidden/>
-    <w:unhideWhenUsed/>
-    <w:tblPr>
-      <w:tblInd w:w="0" w:type="dxa"/>
-      <w:tblCellMar>
-        <w:top w:w="0" w:type="dxa"/>
-        <w:left w:w="108" w:type="dxa"/>
-        <w:bottom w:w="0" w:type="dxa"/>
-        <w:right w:w="108" w:type="dxa"/>
-      </w:tblCellMar>
-    </w:tblPr>
-  </w:style>
-  <w:style w:type="numbering" w:default="1" w:styleId="Sinlista">
-    <w:name w:val="No List"/>
-    <w:uiPriority w:val="99"/>
-    <w:semiHidden/>
-    <w:unhideWhenUsed/>
-  </w:style>
-</w:styles>
-</file>
-
-<file path=word/glossary/webSettings.xml><?xml version="1.0" encoding="utf-8"?>
-<w:webSettings xmlns:mc="http://schemas.openxmlformats.org/markup-compatibility/2006" xmlns:r="http://schemas.openxmlformats.org/officeDocument/2006/relationships" xmlns:w="http://schemas.openxmlformats.org/wordprocessingml/2006/main" xmlns:w14="http://schemas.microsoft.com/office/word/2010/wordml" mc:Ignorable="w14">
-  <w:optimizeForBrowser/>
-</w:webSettings>
 </file>
 
 <file path=word/theme/theme1.xml><?xml version="1.0" encoding="utf-8"?>

</xml_diff>

<commit_message>
Documentation and Renaming table User to Diagrammer
</commit_message>
<xml_diff>
--- a/documentation/CLASS Modeler - Installation Guide.docx
+++ b/documentation/CLASS Modeler - Installation Guide.docx
@@ -1,6 +1,6 @@
 
 <file path=word/document.xml><?xml version="1.0" encoding="utf-8"?>
-<w:document xmlns:ve="http://schemas.openxmlformats.org/markup-compatibility/2006" xmlns:o="urn:schemas-microsoft-com:office:office" xmlns:r="http://schemas.openxmlformats.org/officeDocument/2006/relationships" xmlns:m="http://schemas.openxmlformats.org/officeDocument/2006/math" xmlns:v="urn:schemas-microsoft-com:vml" xmlns:wp="http://schemas.openxmlformats.org/drawingml/2006/wordprocessingDrawing" xmlns:w10="urn:schemas-microsoft-com:office:word" xmlns:w="http://schemas.openxmlformats.org/wordprocessingml/2006/main" xmlns:wne="http://schemas.microsoft.com/office/word/2006/wordml">
+<w:document xmlns:wpc="http://schemas.microsoft.com/office/word/2010/wordprocessingCanvas" xmlns:mc="http://schemas.openxmlformats.org/markup-compatibility/2006" xmlns:o="urn:schemas-microsoft-com:office:office" xmlns:r="http://schemas.openxmlformats.org/officeDocument/2006/relationships" xmlns:m="http://schemas.openxmlformats.org/officeDocument/2006/math" xmlns:v="urn:schemas-microsoft-com:vml" xmlns:wp14="http://schemas.microsoft.com/office/word/2010/wordprocessingDrawing" xmlns:wp="http://schemas.openxmlformats.org/drawingml/2006/wordprocessingDrawing" xmlns:w10="urn:schemas-microsoft-com:office:word" xmlns:w="http://schemas.openxmlformats.org/wordprocessingml/2006/main" xmlns:w14="http://schemas.microsoft.com/office/word/2010/wordml" xmlns:wpg="http://schemas.microsoft.com/office/word/2010/wordprocessingGroup" xmlns:wpi="http://schemas.microsoft.com/office/word/2010/wordprocessingInk" xmlns:wne="http://schemas.microsoft.com/office/word/2006/wordml" xmlns:wps="http://schemas.microsoft.com/office/word/2010/wordprocessingShape" mc:Ignorable="w14 wp14">
   <w:body>
     <w:sdt>
       <w:sdtPr>
@@ -15,6 +15,7 @@
           <w:docPartUnique/>
         </w:docPartObj>
       </w:sdtPr>
+      <w:sdtEndPr/>
       <w:sdtContent>
         <w:p>
           <w:pPr>
@@ -96,6 +97,7 @@
                           <w:dataBinding w:prefixMappings="xmlns:ns0='http://schemas.openxmlformats.org/officeDocument/2006/extended-properties'" w:xpath="/ns0:Properties[1]/ns0:Company[1]" w:storeItemID="{6668398D-A668-4E3E-A5EB-62B293D839F1}"/>
                           <w:text/>
                         </w:sdtPr>
+                        <w:sdtEndPr/>
                         <w:sdtContent>
                           <w:p>
                             <w:pPr>
@@ -155,6 +157,7 @@
                             <w:calendar w:val="gregorian"/>
                           </w:date>
                         </w:sdtPr>
+                        <w:sdtEndPr/>
                         <w:sdtContent>
                           <w:p>
                             <w:pPr>
@@ -194,6 +197,7 @@
                           <w:dataBinding w:prefixMappings="xmlns:ns0='http://schemas.openxmlformats.org/package/2006/metadata/core-properties' xmlns:ns1='http://purl.org/dc/elements/1.1/'" w:xpath="/ns0:coreProperties[1]/ns1:title[1]" w:storeItemID="{6C3C8BC8-F283-45AE-878A-BAB7291924A1}"/>
                           <w:text/>
                         </w:sdtPr>
+                        <w:sdtEndPr/>
                         <w:sdtContent>
                           <w:p>
                             <w:pPr>
@@ -233,6 +237,7 @@
                           <w:dataBinding w:prefixMappings="xmlns:ns0='http://schemas.openxmlformats.org/package/2006/metadata/core-properties' xmlns:ns1='http://purl.org/dc/elements/1.1/'" w:xpath="/ns0:coreProperties[1]/ns1:subject[1]" w:storeItemID="{6C3C8BC8-F283-45AE-878A-BAB7291924A1}"/>
                           <w:text/>
                         </w:sdtPr>
+                        <w:sdtEndPr/>
                         <w:sdtContent>
                           <w:p>
                             <w:pPr>
@@ -271,6 +276,7 @@
                           <w:dataBinding w:prefixMappings="xmlns:ns0='http://schemas.openxmlformats.org/package/2006/metadata/core-properties' xmlns:ns1='http://purl.org/dc/elements/1.1/'" w:xpath="/ns0:coreProperties[1]/ns1:creator[1]" w:storeItemID="{6C3C8BC8-F283-45AE-878A-BAB7291924A1}"/>
                           <w:text/>
                         </w:sdtPr>
+                        <w:sdtEndPr/>
                         <w:sdtContent>
                           <w:p>
                             <w:pPr>
@@ -350,6 +356,7 @@
           <w:docPartUnique/>
         </w:docPartObj>
       </w:sdtPr>
+      <w:sdtEndPr/>
       <w:sdtContent>
         <w:p>
           <w:pPr>
@@ -1400,10 +1407,10 @@
     </w:p>
     <w:p>
       <w:pPr>
-        <w:pStyle w:val="Ttulo1"/>
+        <w:pStyle w:val="Ttulo2"/>
         <w:numPr>
           <w:ilvl w:val="1"/>
-          <w:numId w:val="3"/>
+          <w:numId w:val="2"/>
         </w:numPr>
       </w:pPr>
       <w:r>
@@ -1437,7 +1444,7 @@
         </w:rPr>
         <w:t xml:space="preserve">Como servidor de bases de datos se optó por usar MySQL Server, cuya principal característica es ser Open Source, además de liviano y flexible.  Podemos obtener el instalador desde la página oficial de MySQL: </w:t>
       </w:r>
-      <w:hyperlink r:id="rId9" w:history="1">
+      <w:hyperlink r:id="rId10" w:history="1">
         <w:r>
           <w:rPr>
             <w:rStyle w:val="Hipervnculo"/>
@@ -1500,7 +1507,7 @@
         </w:rPr>
         <w:t xml:space="preserve">del servidor de aplicaciones. El archivo puede ser descargado desde la URL: </w:t>
       </w:r>
-      <w:hyperlink r:id="rId10" w:history="1">
+      <w:hyperlink r:id="rId11" w:history="1">
         <w:r>
           <w:rPr>
             <w:rStyle w:val="Hipervnculo"/>
@@ -1522,10 +1529,10 @@
     </w:p>
     <w:p>
       <w:pPr>
-        <w:pStyle w:val="Ttulo1"/>
+        <w:pStyle w:val="Ttulo2"/>
         <w:numPr>
           <w:ilvl w:val="1"/>
-          <w:numId w:val="3"/>
+          <w:numId w:val="2"/>
         </w:numPr>
       </w:pPr>
       <w:r>
@@ -1551,9 +1558,7 @@
           <w:lang w:val="es-CO"/>
         </w:rPr>
       </w:pPr>
-      <w:bookmarkStart w:id="2" w:name="_GoBack"/>
-      <w:bookmarkStart w:id="3" w:name="_Toc361225531"/>
-      <w:bookmarkEnd w:id="2"/>
+      <w:bookmarkStart w:id="2" w:name="_Toc361225531"/>
       <w:r>
         <w:rPr>
           <w:rFonts w:ascii="Arial" w:hAnsi="Arial" w:cs="Arial"/>
@@ -1563,7 +1568,7 @@
         <w:br w:type="page"/>
       </w:r>
     </w:p>
-    <w:bookmarkEnd w:id="3"/>
+    <w:bookmarkEnd w:id="2"/>
     <w:p>
       <w:pPr>
         <w:pStyle w:val="Ttulo1"/>
@@ -1613,27 +1618,19 @@
     </w:p>
     <w:p>
       <w:pPr>
-        <w:pStyle w:val="Ttulo1"/>
+        <w:pStyle w:val="Ttulo2"/>
         <w:numPr>
           <w:ilvl w:val="1"/>
           <w:numId w:val="2"/>
         </w:numPr>
-        <w:rPr>
-          <w:rFonts w:cs="Arial"/>
-          <w:szCs w:val="24"/>
-        </w:rPr>
-      </w:pPr>
-      <w:bookmarkStart w:id="4" w:name="_Toc361225532"/>
-      <w:bookmarkStart w:id="5" w:name="_Toc361229386"/>
-      <w:r>
-        <w:rPr>
-          <w:rFonts w:cs="Arial"/>
-          <w:szCs w:val="24"/>
-        </w:rPr>
+      </w:pPr>
+      <w:bookmarkStart w:id="3" w:name="_Toc361225532"/>
+      <w:bookmarkStart w:id="4" w:name="_Toc361229386"/>
+      <w:r>
         <w:t>IMPORTAR BASE DE DATOS</w:t>
       </w:r>
+      <w:bookmarkEnd w:id="3"/>
       <w:bookmarkEnd w:id="4"/>
-      <w:bookmarkEnd w:id="5"/>
     </w:p>
     <w:p>
       <w:pPr>
@@ -1673,7 +1670,7 @@
           <w:lang w:val="es-CO"/>
         </w:rPr>
       </w:pPr>
-      <w:bookmarkStart w:id="6" w:name="_Toc361225533"/>
+      <w:bookmarkStart w:id="5" w:name="_Toc361225533"/>
       <w:r>
         <w:rPr>
           <w:rFonts w:ascii="Arial" w:hAnsi="Arial" w:cs="Arial"/>
@@ -1682,6 +1679,8 @@
         </w:rPr>
         <w:br w:type="page"/>
       </w:r>
+      <w:bookmarkStart w:id="6" w:name="_GoBack"/>
+      <w:bookmarkEnd w:id="6"/>
     </w:p>
     <w:p>
       <w:pPr>
@@ -1704,7 +1703,7 @@
         <w:lastRenderedPageBreak/>
         <w:t>GLASSFISH</w:t>
       </w:r>
-      <w:bookmarkEnd w:id="6"/>
+      <w:bookmarkEnd w:id="5"/>
       <w:bookmarkEnd w:id="7"/>
       <w:r>
         <w:rPr>
@@ -1742,25 +1741,17 @@
     </w:p>
     <w:p>
       <w:pPr>
-        <w:pStyle w:val="Ttulo1"/>
+        <w:pStyle w:val="Ttulo2"/>
         <w:numPr>
           <w:ilvl w:val="1"/>
           <w:numId w:val="2"/>
         </w:numPr>
-        <w:rPr>
-          <w:rFonts w:cs="Arial"/>
-          <w:szCs w:val="24"/>
-        </w:rPr>
       </w:pPr>
       <w:bookmarkStart w:id="8" w:name="_Toc361225534"/>
       <w:bookmarkStart w:id="9" w:name="_Toc361229388"/>
       <w:bookmarkEnd w:id="8"/>
       <w:bookmarkEnd w:id="9"/>
       <w:r>
-        <w:rPr>
-          <w:rFonts w:cs="Arial"/>
-          <w:szCs w:val="24"/>
-        </w:rPr>
         <w:t>CONFIGURAR DATASOURCE</w:t>
       </w:r>
     </w:p>
@@ -1790,7 +1781,7 @@
         </w:rPr>
         <w:t xml:space="preserve">Una vez hayamos instalado Glassfish, el siguiente paso es configurar el DataSource necesario para que el software pueda hacer uso de la aplicación.  Para ello vamos a iniciar el servidor Glassfish que instalamos en el paso anterior e ingresamos a la consola de administración, por defecto esta se inicia en el puerto 4848 (Por ejemplo: </w:t>
       </w:r>
-      <w:hyperlink r:id="rId11" w:history="1">
+      <w:hyperlink r:id="rId12" w:history="1">
         <w:r>
           <w:rPr>
             <w:rStyle w:val="Hipervnculo"/>
@@ -1835,6 +1826,7 @@
         </w:rPr>
         <w:t>ión (en caso de que el usuario “</w:t>
       </w:r>
+      <w:proofErr w:type="spellStart"/>
       <w:r>
         <w:rPr>
           <w:rFonts w:ascii="Arial" w:hAnsi="Arial" w:cs="Arial"/>
@@ -1843,6 +1835,7 @@
         </w:rPr>
         <w:t>admin</w:t>
       </w:r>
+      <w:proofErr w:type="spellEnd"/>
       <w:r>
         <w:rPr>
           <w:rFonts w:ascii="Arial" w:hAnsi="Arial" w:cs="Arial"/>
@@ -1886,7 +1879,7 @@
           <w:noProof/>
           <w:sz w:val="24"/>
           <w:szCs w:val="24"/>
-          <w:lang w:eastAsia="es-ES"/>
+          <w:lang w:val="es-CO" w:eastAsia="es-CO"/>
         </w:rPr>
         <w:drawing>
           <wp:inline distT="0" distB="0" distL="0" distR="0">
@@ -1906,10 +1899,10 @@
                     </pic:cNvPicPr>
                   </pic:nvPicPr>
                   <pic:blipFill>
-                    <a:blip r:embed="rId12">
+                    <a:blip r:embed="rId13">
                       <a:extLst>
                         <a:ext uri="{28A0092B-C50C-407E-A947-70E740481C1C}">
-                          <a14:useLocalDpi xmlns:a14="http://schemas.microsoft.com/office/drawing/2010/main" xmlns:wps="http://schemas.microsoft.com/office/word/2010/wordprocessingShape" xmlns:wpi="http://schemas.microsoft.com/office/word/2010/wordprocessingInk" xmlns:wpg="http://schemas.microsoft.com/office/word/2010/wordprocessingGroup" xmlns:w14="http://schemas.microsoft.com/office/word/2010/wordml" xmlns:w="http://schemas.openxmlformats.org/wordprocessingml/2006/main" xmlns:w10="urn:schemas-microsoft-com:office:word" xmlns:wp14="http://schemas.microsoft.com/office/word/2010/wordprocessingDrawing" xmlns:v="urn:schemas-microsoft-com:vml" xmlns:o="urn:schemas-microsoft-com:office:office" xmlns:mc="http://schemas.openxmlformats.org/markup-compatibility/2006" xmlns:wpc="http://schemas.microsoft.com/office/word/2010/wordprocessingCanvas" xmlns="" val="0"/>
+                          <a14:useLocalDpi xmlns:a14="http://schemas.microsoft.com/office/drawing/2010/main" val="0"/>
                         </a:ext>
                       </a:extLst>
                     </a:blip>
@@ -2047,6 +2040,7 @@
         </w:rPr>
         <w:t>“</w:t>
       </w:r>
+      <w:proofErr w:type="spellStart"/>
       <w:r>
         <w:rPr>
           <w:rFonts w:ascii="Arial" w:hAnsi="Arial" w:cs="Arial"/>
@@ -2055,6 +2049,7 @@
         </w:rPr>
         <w:t>Resources</w:t>
       </w:r>
+      <w:proofErr w:type="spellEnd"/>
       <w:r>
         <w:rPr>
           <w:rFonts w:ascii="Arial" w:hAnsi="Arial" w:cs="Arial"/>
@@ -2069,7 +2064,16 @@
           <w:sz w:val="24"/>
           <w:szCs w:val="24"/>
         </w:rPr>
-        <w:t>, y dentro de este encontramos buscamos el subnodo</w:t>
+        <w:t xml:space="preserve">, y dentro de este encontramos buscamos el </w:t>
+      </w:r>
+      <w:proofErr w:type="spellStart"/>
+      <w:r>
+        <w:rPr>
+          <w:rFonts w:ascii="Arial" w:hAnsi="Arial" w:cs="Arial"/>
+          <w:sz w:val="24"/>
+          <w:szCs w:val="24"/>
+        </w:rPr>
+        <w:t>subnodo</w:t>
       </w:r>
       <w:r>
         <w:rPr>
@@ -2087,6 +2091,7 @@
         </w:rPr>
         <w:t>JDBC</w:t>
       </w:r>
+      <w:proofErr w:type="spellEnd"/>
       <w:r>
         <w:rPr>
           <w:rFonts w:ascii="Arial" w:hAnsi="Arial" w:cs="Arial"/>
@@ -2101,7 +2106,61 @@
           <w:sz w:val="24"/>
           <w:szCs w:val="24"/>
         </w:rPr>
-        <w:t>.  Este a su vez tiene 2 subnodos llamados ‘JDBC Resources’ y ‘Connection Pools’ respectivamente.</w:t>
+        <w:t xml:space="preserve">.  Este a su vez tiene 2 </w:t>
+      </w:r>
+      <w:proofErr w:type="spellStart"/>
+      <w:r>
+        <w:rPr>
+          <w:rFonts w:ascii="Arial" w:hAnsi="Arial" w:cs="Arial"/>
+          <w:sz w:val="24"/>
+          <w:szCs w:val="24"/>
+        </w:rPr>
+        <w:t>subnodos</w:t>
+      </w:r>
+      <w:proofErr w:type="spellEnd"/>
+      <w:r>
+        <w:rPr>
+          <w:rFonts w:ascii="Arial" w:hAnsi="Arial" w:cs="Arial"/>
+          <w:sz w:val="24"/>
+          <w:szCs w:val="24"/>
+        </w:rPr>
+        <w:t xml:space="preserve"> llamados ‘JDBC </w:t>
+      </w:r>
+      <w:proofErr w:type="spellStart"/>
+      <w:r>
+        <w:rPr>
+          <w:rFonts w:ascii="Arial" w:hAnsi="Arial" w:cs="Arial"/>
+          <w:sz w:val="24"/>
+          <w:szCs w:val="24"/>
+        </w:rPr>
+        <w:t>Resources</w:t>
+      </w:r>
+      <w:proofErr w:type="spellEnd"/>
+      <w:r>
+        <w:rPr>
+          <w:rFonts w:ascii="Arial" w:hAnsi="Arial" w:cs="Arial"/>
+          <w:sz w:val="24"/>
+          <w:szCs w:val="24"/>
+        </w:rPr>
+        <w:t>’ y ‘</w:t>
+      </w:r>
+      <w:proofErr w:type="spellStart"/>
+      <w:r>
+        <w:rPr>
+          <w:rFonts w:ascii="Arial" w:hAnsi="Arial" w:cs="Arial"/>
+          <w:sz w:val="24"/>
+          <w:szCs w:val="24"/>
+        </w:rPr>
+        <w:t>Connection</w:t>
+      </w:r>
+      <w:proofErr w:type="spellEnd"/>
+      <w:r>
+        <w:rPr>
+          <w:rFonts w:ascii="Arial" w:hAnsi="Arial" w:cs="Arial"/>
+          <w:sz w:val="24"/>
+          <w:szCs w:val="24"/>
+        </w:rPr>
+        <w:t xml:space="preserve"> Pools’ respectivamente.</w:t>
       </w:r>
     </w:p>
     <w:p>
@@ -2129,8 +2188,9 @@
           <w:noProof/>
           <w:sz w:val="24"/>
           <w:szCs w:val="24"/>
-          <w:lang w:eastAsia="es-ES"/>
-        </w:rPr>
+          <w:lang w:val="es-CO" w:eastAsia="es-CO"/>
+        </w:rPr>
+        <w:lastRenderedPageBreak/>
         <w:drawing>
           <wp:inline distT="0" distB="0" distL="0" distR="0">
             <wp:extent cx="2137144" cy="3002235"/>
@@ -2149,10 +2209,10 @@
                     </pic:cNvPicPr>
                   </pic:nvPicPr>
                   <pic:blipFill>
-                    <a:blip r:embed="rId13">
+                    <a:blip r:embed="rId14">
                       <a:extLst>
                         <a:ext uri="{28A0092B-C50C-407E-A947-70E740481C1C}">
-                          <a14:useLocalDpi xmlns:a14="http://schemas.microsoft.com/office/drawing/2010/main" xmlns:wps="http://schemas.microsoft.com/office/word/2010/wordprocessingShape" xmlns:wpi="http://schemas.microsoft.com/office/word/2010/wordprocessingInk" xmlns:wpg="http://schemas.microsoft.com/office/word/2010/wordprocessingGroup" xmlns:w14="http://schemas.microsoft.com/office/word/2010/wordml" xmlns:w="http://schemas.openxmlformats.org/wordprocessingml/2006/main" xmlns:w10="urn:schemas-microsoft-com:office:word" xmlns:wp14="http://schemas.microsoft.com/office/word/2010/wordprocessingDrawing" xmlns:v="urn:schemas-microsoft-com:vml" xmlns:o="urn:schemas-microsoft-com:office:office" xmlns:mc="http://schemas.openxmlformats.org/markup-compatibility/2006" xmlns:wpc="http://schemas.microsoft.com/office/word/2010/wordprocessingCanvas" xmlns="" val="0"/>
+                          <a14:useLocalDpi xmlns:a14="http://schemas.microsoft.com/office/drawing/2010/main" val="0"/>
                         </a:ext>
                       </a:extLst>
                     </a:blip>
@@ -2279,24 +2339,60 @@
           <w:sz w:val="24"/>
           <w:szCs w:val="24"/>
         </w:rPr>
-        <w:t>El nodo ‘Connection Pools’ contiene todos los pools de conexiones hacia bases de datos que estén definidos en Glassfish, estos pools almacenan información específica de cada base de datos como la URL, el puerto, el usuario, la contraseña, etc.,  y es de donde se toma la información para hacer la conexión para el software.</w:t>
-      </w:r>
-    </w:p>
-    <w:p>
-      <w:pPr>
-        <w:rPr>
-          <w:rFonts w:ascii="Arial" w:hAnsi="Arial" w:cs="Arial"/>
-          <w:sz w:val="24"/>
-          <w:szCs w:val="24"/>
-        </w:rPr>
-      </w:pPr>
-      <w:r>
-        <w:rPr>
-          <w:rFonts w:ascii="Arial" w:hAnsi="Arial" w:cs="Arial"/>
-          <w:sz w:val="24"/>
-          <w:szCs w:val="24"/>
-        </w:rPr>
-        <w:t xml:space="preserve">El nodo ‘JDBC Resources’ define </w:t>
+        <w:t>El nodo ‘</w:t>
+      </w:r>
+      <w:proofErr w:type="spellStart"/>
+      <w:r>
+        <w:rPr>
+          <w:rFonts w:ascii="Arial" w:hAnsi="Arial" w:cs="Arial"/>
+          <w:sz w:val="24"/>
+          <w:szCs w:val="24"/>
+        </w:rPr>
+        <w:t>Connection</w:t>
+      </w:r>
+      <w:proofErr w:type="spellEnd"/>
+      <w:r>
+        <w:rPr>
+          <w:rFonts w:ascii="Arial" w:hAnsi="Arial" w:cs="Arial"/>
+          <w:sz w:val="24"/>
+          <w:szCs w:val="24"/>
+        </w:rPr>
+        <w:t xml:space="preserve"> Pools’ contiene todos los pools de conexiones hacia bases de datos que estén definidos en Glassfish, estos pools almacenan información específica de cada base de datos como la URL, el puerto, el usuario, la contraseña, etc.,  y es de donde se toma la información para hacer la conexión para el software.</w:t>
+      </w:r>
+    </w:p>
+    <w:p>
+      <w:pPr>
+        <w:rPr>
+          <w:rFonts w:ascii="Arial" w:hAnsi="Arial" w:cs="Arial"/>
+          <w:sz w:val="24"/>
+          <w:szCs w:val="24"/>
+        </w:rPr>
+      </w:pPr>
+      <w:r>
+        <w:rPr>
+          <w:rFonts w:ascii="Arial" w:hAnsi="Arial" w:cs="Arial"/>
+          <w:sz w:val="24"/>
+          <w:szCs w:val="24"/>
+        </w:rPr>
+        <w:t xml:space="preserve">El nodo ‘JDBC </w:t>
+      </w:r>
+      <w:proofErr w:type="spellStart"/>
+      <w:r>
+        <w:rPr>
+          <w:rFonts w:ascii="Arial" w:hAnsi="Arial" w:cs="Arial"/>
+          <w:sz w:val="24"/>
+          <w:szCs w:val="24"/>
+        </w:rPr>
+        <w:t>Resources</w:t>
+      </w:r>
+      <w:proofErr w:type="spellEnd"/>
+      <w:r>
+        <w:rPr>
+          <w:rFonts w:ascii="Arial" w:hAnsi="Arial" w:cs="Arial"/>
+          <w:sz w:val="24"/>
+          <w:szCs w:val="24"/>
+        </w:rPr>
+        <w:t xml:space="preserve">’ define </w:t>
       </w:r>
     </w:p>
     <w:p>
@@ -2349,15 +2445,14 @@
           <w:szCs w:val="24"/>
         </w:rPr>
         <w:lastRenderedPageBreak/>
-        <w:t>DESPLIEGUE</w:t>
-      </w:r>
-    </w:p>
-    <w:p>
-      <w:pPr>
-        <w:rPr>
-          <w:rFonts w:ascii="Arial" w:hAnsi="Arial" w:cs="Arial"/>
-          <w:sz w:val="24"/>
-          <w:szCs w:val="24"/>
+        <w:t>CONFIGURAR CUENTA DE CORREO</w:t>
+      </w:r>
+    </w:p>
+    <w:p/>
+    <w:p>
+      <w:pPr>
+        <w:rPr>
+          <w:rFonts w:ascii="Arial" w:hAnsi="Arial" w:cs="Arial"/>
         </w:rPr>
       </w:pPr>
     </w:p>
@@ -2365,7 +2460,7 @@
       <w:pPr>
         <w:pStyle w:val="Ttulo1"/>
         <w:numPr>
-          <w:ilvl w:val="1"/>
+          <w:ilvl w:val="0"/>
           <w:numId w:val="2"/>
         </w:numPr>
         <w:rPr>
@@ -2378,19 +2473,20 @@
           <w:rFonts w:cs="Arial"/>
           <w:szCs w:val="24"/>
         </w:rPr>
-        <w:t>CONFIGURAR CUENTA DE CORREO</w:t>
-      </w:r>
-    </w:p>
-    <w:p/>
-    <w:p>
-      <w:pPr>
-        <w:rPr>
-          <w:rFonts w:ascii="Arial" w:hAnsi="Arial" w:cs="Arial"/>
+        <w:t>DESPLIEGUE</w:t>
+      </w:r>
+    </w:p>
+    <w:p>
+      <w:pPr>
+        <w:rPr>
+          <w:rFonts w:ascii="Arial" w:hAnsi="Arial" w:cs="Arial"/>
+          <w:sz w:val="24"/>
+          <w:szCs w:val="24"/>
         </w:rPr>
       </w:pPr>
     </w:p>
     <w:sectPr>
-      <w:footerReference w:type="default" r:id="rId14"/>
+      <w:footerReference w:type="default" r:id="rId15"/>
       <w:pgSz w:w="11907" w:h="16839" w:code="9"/>
       <w:pgMar w:top="1134" w:right="1701" w:bottom="1134" w:left="1701" w:header="709" w:footer="709" w:gutter="0"/>
       <w:cols w:space="708"/>
@@ -2402,8 +2498,8 @@
 </file>
 
 <file path=word/endnotes.xml><?xml version="1.0" encoding="utf-8"?>
-<w:endnotes xmlns:ve="http://schemas.openxmlformats.org/markup-compatibility/2006" xmlns:o="urn:schemas-microsoft-com:office:office" xmlns:r="http://schemas.openxmlformats.org/officeDocument/2006/relationships" xmlns:m="http://schemas.openxmlformats.org/officeDocument/2006/math" xmlns:v="urn:schemas-microsoft-com:vml" xmlns:wp="http://schemas.openxmlformats.org/drawingml/2006/wordprocessingDrawing" xmlns:w10="urn:schemas-microsoft-com:office:word" xmlns:w="http://schemas.openxmlformats.org/wordprocessingml/2006/main" xmlns:wne="http://schemas.microsoft.com/office/word/2006/wordml">
-  <w:endnote w:type="separator" w:id="0">
+<w:endnotes xmlns:wpc="http://schemas.microsoft.com/office/word/2010/wordprocessingCanvas" xmlns:mc="http://schemas.openxmlformats.org/markup-compatibility/2006" xmlns:o="urn:schemas-microsoft-com:office:office" xmlns:r="http://schemas.openxmlformats.org/officeDocument/2006/relationships" xmlns:m="http://schemas.openxmlformats.org/officeDocument/2006/math" xmlns:v="urn:schemas-microsoft-com:vml" xmlns:wp14="http://schemas.microsoft.com/office/word/2010/wordprocessingDrawing" xmlns:wp="http://schemas.openxmlformats.org/drawingml/2006/wordprocessingDrawing" xmlns:w10="urn:schemas-microsoft-com:office:word" xmlns:w="http://schemas.openxmlformats.org/wordprocessingml/2006/main" xmlns:w14="http://schemas.microsoft.com/office/word/2010/wordml" xmlns:wpg="http://schemas.microsoft.com/office/word/2010/wordprocessingGroup" xmlns:wpi="http://schemas.microsoft.com/office/word/2010/wordprocessingInk" xmlns:wne="http://schemas.microsoft.com/office/word/2006/wordml" xmlns:wps="http://schemas.microsoft.com/office/word/2010/wordprocessingShape" mc:Ignorable="w14 wp14">
+  <w:endnote w:type="separator" w:id="-1">
     <w:p>
       <w:pPr>
         <w:spacing w:after="0" w:line="240" w:lineRule="auto"/>
@@ -2413,7 +2509,7 @@
       </w:r>
     </w:p>
   </w:endnote>
-  <w:endnote w:type="continuationSeparator" w:id="1">
+  <w:endnote w:type="continuationSeparator" w:id="0">
     <w:p>
       <w:pPr>
         <w:spacing w:after="0" w:line="240" w:lineRule="auto"/>
@@ -2427,7 +2523,7 @@
 </file>
 
 <file path=word/footer1.xml><?xml version="1.0" encoding="utf-8"?>
-<w:ftr xmlns:ve="http://schemas.openxmlformats.org/markup-compatibility/2006" xmlns:o="urn:schemas-microsoft-com:office:office" xmlns:r="http://schemas.openxmlformats.org/officeDocument/2006/relationships" xmlns:m="http://schemas.openxmlformats.org/officeDocument/2006/math" xmlns:v="urn:schemas-microsoft-com:vml" xmlns:wp="http://schemas.openxmlformats.org/drawingml/2006/wordprocessingDrawing" xmlns:w10="urn:schemas-microsoft-com:office:word" xmlns:w="http://schemas.openxmlformats.org/wordprocessingml/2006/main" xmlns:wne="http://schemas.microsoft.com/office/word/2006/wordml">
+<w:ftr xmlns:wpc="http://schemas.microsoft.com/office/word/2010/wordprocessingCanvas" xmlns:mc="http://schemas.openxmlformats.org/markup-compatibility/2006" xmlns:o="urn:schemas-microsoft-com:office:office" xmlns:r="http://schemas.openxmlformats.org/officeDocument/2006/relationships" xmlns:m="http://schemas.openxmlformats.org/officeDocument/2006/math" xmlns:v="urn:schemas-microsoft-com:vml" xmlns:wp14="http://schemas.microsoft.com/office/word/2010/wordprocessingDrawing" xmlns:wp="http://schemas.openxmlformats.org/drawingml/2006/wordprocessingDrawing" xmlns:w10="urn:schemas-microsoft-com:office:word" xmlns:w="http://schemas.openxmlformats.org/wordprocessingml/2006/main" xmlns:w14="http://schemas.microsoft.com/office/word/2010/wordml" xmlns:wpg="http://schemas.microsoft.com/office/word/2010/wordprocessingGroup" xmlns:wpi="http://schemas.microsoft.com/office/word/2010/wordprocessingInk" xmlns:wne="http://schemas.microsoft.com/office/word/2006/wordml" xmlns:wps="http://schemas.microsoft.com/office/word/2010/wordprocessingShape" mc:Ignorable="w14 wp14">
   <w:sdt>
     <w:sdtPr>
       <w:id w:val="22329491"/>
@@ -2436,6 +2532,7 @@
         <w:docPartUnique/>
       </w:docPartObj>
     </w:sdtPr>
+    <w:sdtEndPr/>
     <w:sdtContent>
       <w:p>
         <w:pPr>
@@ -2455,7 +2552,7 @@
           <w:rPr>
             <w:noProof/>
           </w:rPr>
-          <w:t>3</w:t>
+          <w:t>5</w:t>
         </w:r>
         <w:r>
           <w:rPr>
@@ -2475,8 +2572,8 @@
 </file>
 
 <file path=word/footnotes.xml><?xml version="1.0" encoding="utf-8"?>
-<w:footnotes xmlns:ve="http://schemas.openxmlformats.org/markup-compatibility/2006" xmlns:o="urn:schemas-microsoft-com:office:office" xmlns:r="http://schemas.openxmlformats.org/officeDocument/2006/relationships" xmlns:m="http://schemas.openxmlformats.org/officeDocument/2006/math" xmlns:v="urn:schemas-microsoft-com:vml" xmlns:wp="http://schemas.openxmlformats.org/drawingml/2006/wordprocessingDrawing" xmlns:w10="urn:schemas-microsoft-com:office:word" xmlns:w="http://schemas.openxmlformats.org/wordprocessingml/2006/main" xmlns:wne="http://schemas.microsoft.com/office/word/2006/wordml">
-  <w:footnote w:type="separator" w:id="0">
+<w:footnotes xmlns:wpc="http://schemas.microsoft.com/office/word/2010/wordprocessingCanvas" xmlns:mc="http://schemas.openxmlformats.org/markup-compatibility/2006" xmlns:o="urn:schemas-microsoft-com:office:office" xmlns:r="http://schemas.openxmlformats.org/officeDocument/2006/relationships" xmlns:m="http://schemas.openxmlformats.org/officeDocument/2006/math" xmlns:v="urn:schemas-microsoft-com:vml" xmlns:wp14="http://schemas.microsoft.com/office/word/2010/wordprocessingDrawing" xmlns:wp="http://schemas.openxmlformats.org/drawingml/2006/wordprocessingDrawing" xmlns:w10="urn:schemas-microsoft-com:office:word" xmlns:w="http://schemas.openxmlformats.org/wordprocessingml/2006/main" xmlns:w14="http://schemas.microsoft.com/office/word/2010/wordml" xmlns:wpg="http://schemas.microsoft.com/office/word/2010/wordprocessingGroup" xmlns:wpi="http://schemas.microsoft.com/office/word/2010/wordprocessingInk" xmlns:wne="http://schemas.microsoft.com/office/word/2006/wordml" xmlns:wps="http://schemas.microsoft.com/office/word/2010/wordprocessingShape" mc:Ignorable="w14 wp14">
+  <w:footnote w:type="separator" w:id="-1">
     <w:p>
       <w:pPr>
         <w:spacing w:after="0" w:line="240" w:lineRule="auto"/>
@@ -2486,7 +2583,7 @@
       </w:r>
     </w:p>
   </w:footnote>
-  <w:footnote w:type="continuationSeparator" w:id="1">
+  <w:footnote w:type="continuationSeparator" w:id="0">
     <w:p>
       <w:pPr>
         <w:spacing w:after="0" w:line="240" w:lineRule="auto"/>
@@ -2500,7 +2597,7 @@
 </file>
 
 <file path=word/numbering.xml><?xml version="1.0" encoding="utf-8"?>
-<w:numbering xmlns:ve="http://schemas.openxmlformats.org/markup-compatibility/2006" xmlns:o="urn:schemas-microsoft-com:office:office" xmlns:r="http://schemas.openxmlformats.org/officeDocument/2006/relationships" xmlns:m="http://schemas.openxmlformats.org/officeDocument/2006/math" xmlns:v="urn:schemas-microsoft-com:vml" xmlns:wp="http://schemas.openxmlformats.org/drawingml/2006/wordprocessingDrawing" xmlns:w10="urn:schemas-microsoft-com:office:word" xmlns:w="http://schemas.openxmlformats.org/wordprocessingml/2006/main" xmlns:wne="http://schemas.microsoft.com/office/word/2006/wordml">
+<w:numbering xmlns:wpc="http://schemas.microsoft.com/office/word/2010/wordprocessingCanvas" xmlns:mc="http://schemas.openxmlformats.org/markup-compatibility/2006" xmlns:o="urn:schemas-microsoft-com:office:office" xmlns:r="http://schemas.openxmlformats.org/officeDocument/2006/relationships" xmlns:m="http://schemas.openxmlformats.org/officeDocument/2006/math" xmlns:v="urn:schemas-microsoft-com:vml" xmlns:wp14="http://schemas.microsoft.com/office/word/2010/wordprocessingDrawing" xmlns:wp="http://schemas.openxmlformats.org/drawingml/2006/wordprocessingDrawing" xmlns:w10="urn:schemas-microsoft-com:office:word" xmlns:w="http://schemas.openxmlformats.org/wordprocessingml/2006/main" xmlns:w14="http://schemas.microsoft.com/office/word/2010/wordml" xmlns:wpg="http://schemas.microsoft.com/office/word/2010/wordprocessingGroup" xmlns:wpi="http://schemas.microsoft.com/office/word/2010/wordprocessingInk" xmlns:wne="http://schemas.microsoft.com/office/word/2006/wordml" xmlns:wps="http://schemas.microsoft.com/office/word/2010/wordprocessingShape" mc:Ignorable="w14 wp14">
   <w:abstractNum w:abstractNumId="0">
     <w:nsid w:val="069D683A"/>
     <w:multiLevelType w:val="multilevel"/>
@@ -2860,7 +2957,7 @@
 </file>
 
 <file path=word/styles.xml><?xml version="1.0" encoding="utf-8"?>
-<w:styles xmlns:r="http://schemas.openxmlformats.org/officeDocument/2006/relationships" xmlns:w="http://schemas.openxmlformats.org/wordprocessingml/2006/main">
+<w:styles xmlns:mc="http://schemas.openxmlformats.org/markup-compatibility/2006" xmlns:r="http://schemas.openxmlformats.org/officeDocument/2006/relationships" xmlns:w="http://schemas.openxmlformats.org/wordprocessingml/2006/main" xmlns:w14="http://schemas.microsoft.com/office/word/2010/wordml" mc:Ignorable="w14">
   <w:docDefaults>
     <w:rPrDefault>
       <w:rPr>
@@ -3079,7 +3176,6 @@
     <w:uiPriority w:val="99"/>
     <w:semiHidden/>
     <w:unhideWhenUsed/>
-    <w:qFormat/>
     <w:tblPr>
       <w:tblInd w:w="0" w:type="dxa"/>
       <w:tblCellMar>
@@ -3787,7 +3883,7 @@
 </file>
 
 <file path=customXml/itemProps2.xml><?xml version="1.0" encoding="utf-8"?>
-<ds:datastoreItem xmlns:ds="http://schemas.openxmlformats.org/officeDocument/2006/customXml" ds:itemID="{AD18D089-CCEE-4F97-9AF3-BD7F29EF98BB}">
+<ds:datastoreItem xmlns:ds="http://schemas.openxmlformats.org/officeDocument/2006/customXml" ds:itemID="{6646D635-6919-4EBB-9A2E-5683693DAE8A}">
   <ds:schemaRefs>
     <ds:schemaRef ds:uri="http://schemas.openxmlformats.org/officeDocument/2006/bibliography"/>
   </ds:schemaRefs>

</xml_diff>

<commit_message>
Documentation, Refactoring and Coding.
</commit_message>
<xml_diff>
--- a/documentation/CLASS Modeler - Installation Guide.docx
+++ b/documentation/CLASS Modeler - Installation Guide.docx
@@ -1679,8 +1679,6 @@
         </w:rPr>
         <w:br w:type="page"/>
       </w:r>
-      <w:bookmarkStart w:id="6" w:name="_GoBack"/>
-      <w:bookmarkEnd w:id="6"/>
     </w:p>
     <w:p>
       <w:pPr>
@@ -1694,7 +1692,7 @@
           <w:szCs w:val="24"/>
         </w:rPr>
       </w:pPr>
-      <w:bookmarkStart w:id="7" w:name="_Toc361229387"/>
+      <w:bookmarkStart w:id="6" w:name="_Toc361229387"/>
       <w:r>
         <w:rPr>
           <w:rFonts w:cs="Arial"/>
@@ -1704,7 +1702,7 @@
         <w:t>GLASSFISH</w:t>
       </w:r>
       <w:bookmarkEnd w:id="5"/>
-      <w:bookmarkEnd w:id="7"/>
+      <w:bookmarkEnd w:id="6"/>
       <w:r>
         <w:rPr>
           <w:rFonts w:cs="Arial"/>
@@ -1747,39 +1745,57 @@
           <w:numId w:val="2"/>
         </w:numPr>
       </w:pPr>
-      <w:bookmarkStart w:id="8" w:name="_Toc361225534"/>
-      <w:bookmarkStart w:id="9" w:name="_Toc361229388"/>
+      <w:bookmarkStart w:id="7" w:name="_Toc361225534"/>
+      <w:bookmarkStart w:id="8" w:name="_Toc361229388"/>
+      <w:bookmarkEnd w:id="7"/>
       <w:bookmarkEnd w:id="8"/>
+      <w:r>
+        <w:t>CONFIGURAR DATASOURCE</w:t>
+      </w:r>
+    </w:p>
+    <w:p>
+      <w:pPr>
+        <w:rPr>
+          <w:rFonts w:ascii="Arial" w:hAnsi="Arial" w:cs="Arial"/>
+          <w:sz w:val="24"/>
+          <w:szCs w:val="24"/>
+        </w:rPr>
+      </w:pPr>
+    </w:p>
+    <w:p>
+      <w:pPr>
+        <w:jc w:val="both"/>
+        <w:rPr>
+          <w:rFonts w:ascii="Arial" w:hAnsi="Arial" w:cs="Arial"/>
+          <w:sz w:val="24"/>
+          <w:szCs w:val="24"/>
+        </w:rPr>
+      </w:pPr>
+      <w:r>
+        <w:rPr>
+          <w:rFonts w:ascii="Arial" w:hAnsi="Arial" w:cs="Arial"/>
+          <w:sz w:val="24"/>
+          <w:szCs w:val="24"/>
+        </w:rPr>
+        <w:t xml:space="preserve">Una vez hayamos instalado Glassfish, el siguiente paso es configurar el DataSource necesario para que el software pueda hacer uso de la </w:t>
+      </w:r>
+      <w:r>
+        <w:rPr>
+          <w:rFonts w:ascii="Arial" w:hAnsi="Arial" w:cs="Arial"/>
+          <w:sz w:val="24"/>
+          <w:szCs w:val="24"/>
+        </w:rPr>
+        <w:t>base de datos</w:t>
+      </w:r>
+      <w:bookmarkStart w:id="9" w:name="_GoBack"/>
       <w:bookmarkEnd w:id="9"/>
       <w:r>
-        <w:t>CONFIGURAR DATASOURCE</w:t>
-      </w:r>
-    </w:p>
-    <w:p>
-      <w:pPr>
-        <w:rPr>
-          <w:rFonts w:ascii="Arial" w:hAnsi="Arial" w:cs="Arial"/>
-          <w:sz w:val="24"/>
-          <w:szCs w:val="24"/>
-        </w:rPr>
-      </w:pPr>
-    </w:p>
-    <w:p>
-      <w:pPr>
-        <w:jc w:val="both"/>
-        <w:rPr>
-          <w:rFonts w:ascii="Arial" w:hAnsi="Arial" w:cs="Arial"/>
-          <w:sz w:val="24"/>
-          <w:szCs w:val="24"/>
-        </w:rPr>
-      </w:pPr>
-      <w:r>
-        <w:rPr>
-          <w:rFonts w:ascii="Arial" w:hAnsi="Arial" w:cs="Arial"/>
-          <w:sz w:val="24"/>
-          <w:szCs w:val="24"/>
-        </w:rPr>
-        <w:t xml:space="preserve">Una vez hayamos instalado Glassfish, el siguiente paso es configurar el DataSource necesario para que el software pueda hacer uso de la aplicación.  Para ello vamos a iniciar el servidor Glassfish que instalamos en el paso anterior e ingresamos a la consola de administración, por defecto esta se inicia en el puerto 4848 (Por ejemplo: </w:t>
+        <w:rPr>
+          <w:rFonts w:ascii="Arial" w:hAnsi="Arial" w:cs="Arial"/>
+          <w:sz w:val="24"/>
+          <w:szCs w:val="24"/>
+        </w:rPr>
+        <w:t xml:space="preserve">.  Para ello vamos a iniciar el servidor Glassfish que instalamos en el paso anterior e ingresamos a la consola de administración, por defecto esta se inicia en el puerto 4848 (Por ejemplo: </w:t>
       </w:r>
       <w:hyperlink r:id="rId12" w:history="1">
         <w:r>
@@ -2552,7 +2568,7 @@
           <w:rPr>
             <w:noProof/>
           </w:rPr>
-          <w:t>5</w:t>
+          <w:t>7</w:t>
         </w:r>
         <w:r>
           <w:rPr>
@@ -3883,7 +3899,7 @@
 </file>
 
 <file path=customXml/itemProps2.xml><?xml version="1.0" encoding="utf-8"?>
-<ds:datastoreItem xmlns:ds="http://schemas.openxmlformats.org/officeDocument/2006/customXml" ds:itemID="{6646D635-6919-4EBB-9A2E-5683693DAE8A}">
+<ds:datastoreItem xmlns:ds="http://schemas.openxmlformats.org/officeDocument/2006/customXml" ds:itemID="{1D4388A3-A5C9-4E13-BE96-65FAD82E5EA8}">
   <ds:schemaRefs>
     <ds:schemaRef ds:uri="http://schemas.openxmlformats.org/officeDocument/2006/bibliography"/>
   </ds:schemaRefs>

</xml_diff>